<commit_message>
Analyt Report jetzt vollständig. Einige Vereinfachungen.
</commit_message>
<xml_diff>
--- a/inst/rmd/template.docx
+++ b/inst/rmd/template.docx
@@ -2,6 +2,117 @@
 <file path=word/document.xml><?xml version="1.0" encoding="utf-8"?>
 <w:document xmlns:wpc="http://schemas.microsoft.com/office/word/2010/wordprocessingCanvas" xmlns:cx="http://schemas.microsoft.com/office/drawing/2014/chartex" xmlns:cx1="http://schemas.microsoft.com/office/drawing/2015/9/8/chartex" xmlns:cx2="http://schemas.microsoft.com/office/drawing/2015/10/21/chartex" xmlns:cx3="http://schemas.microsoft.com/office/drawing/2016/5/9/chartex" xmlns:cx4="http://schemas.microsoft.com/office/drawing/2016/5/10/chartex" xmlns:cx5="http://schemas.microsoft.com/office/drawing/2016/5/11/chartex" xmlns:cx6="http://schemas.microsoft.com/office/drawing/2016/5/12/chartex" xmlns:cx7="http://schemas.microsoft.com/office/drawing/2016/5/13/chartex" xmlns:cx8="http://schemas.microsoft.com/office/drawing/2016/5/14/chartex" xmlns:mc="http://schemas.openxmlformats.org/markup-compatibility/2006" xmlns:aink="http://schemas.microsoft.com/office/drawing/2016/ink" xmlns:am3d="http://schemas.microsoft.com/office/drawing/2017/model3d" xmlns:o="urn:schemas-microsoft-com:office:office" xmlns:r="http://schemas.openxmlformats.org/officeDocument/2006/relationships" xmlns:m="http://schemas.openxmlformats.org/officeDocument/2006/math" xmlns:v="urn:schemas-microsoft-com:vml" xmlns:wp14="http://schemas.microsoft.com/office/word/2010/wordprocessingDrawing" xmlns:wp="http://schemas.openxmlformats.org/drawingml/2006/wordprocessingDrawing" xmlns:w10="urn:schemas-microsoft-com:office:word" xmlns:w="http://schemas.openxmlformats.org/wordprocessingml/2006/main" xmlns:w14="http://schemas.microsoft.com/office/word/2010/wordml" xmlns:w15="http://schemas.microsoft.com/office/word/2012/wordml" xmlns:w16cex="http://schemas.microsoft.com/office/word/2018/wordml/cex" xmlns:w16cid="http://schemas.microsoft.com/office/word/2016/wordml/cid" xmlns:w16="http://schemas.microsoft.com/office/word/2018/wordml" xmlns:w16se="http://schemas.microsoft.com/office/word/2015/wordml/symex" xmlns:wpg="http://schemas.microsoft.com/office/word/2010/wordprocessingGroup" xmlns:wpi="http://schemas.microsoft.com/office/word/2010/wordprocessingInk" xmlns:wne="http://schemas.microsoft.com/office/word/2006/wordml" xmlns:wps="http://schemas.microsoft.com/office/word/2010/wordprocessingShape" mc:Ignorable="w14 w15 w16se w16cid w16 w16cex wp14">
   <w:body>
+    <w:p>
+      <w:pPr>
+        <w:pStyle w:val="CaptionedFigure"/>
+        <w:jc w:val="right"/>
+      </w:pPr>
+      <w:r>
+        <w:rPr>
+          <w:noProof/>
+        </w:rPr>
+        <w:drawing>
+          <wp:inline distT="0" distB="0" distL="0" distR="0" wp14:anchorId="1EE5C4F0" wp14:editId="6FC0F2D1">
+            <wp:extent cx="1308907" cy="526009"/>
+            <wp:effectExtent l="0" t="0" r="0" b="0"/>
+            <wp:docPr id="1" name="Picture" descr="BAM Logo"/>
+            <wp:cNvGraphicFramePr/>
+            <a:graphic xmlns:a="http://schemas.openxmlformats.org/drawingml/2006/main">
+              <a:graphicData uri="http://schemas.openxmlformats.org/drawingml/2006/picture">
+                <pic:pic xmlns:pic="http://schemas.openxmlformats.org/drawingml/2006/picture">
+                  <pic:nvPicPr>
+                    <pic:cNvPr id="0" name="Picture" descr="BAMLogo2015.png"/>
+                    <pic:cNvPicPr>
+                      <a:picLocks noChangeAspect="1" noChangeArrowheads="1"/>
+                    </pic:cNvPicPr>
+                  </pic:nvPicPr>
+                  <pic:blipFill>
+                    <a:blip r:embed="rId7"/>
+                    <a:stretch>
+                      <a:fillRect/>
+                    </a:stretch>
+                  </pic:blipFill>
+                  <pic:spPr bwMode="auto">
+                    <a:xfrm>
+                      <a:off x="0" y="0"/>
+                      <a:ext cx="1308907" cy="526009"/>
+                    </a:xfrm>
+                    <a:prstGeom prst="rect">
+                      <a:avLst/>
+                    </a:prstGeom>
+                    <a:noFill/>
+                    <a:ln w="9525">
+                      <a:noFill/>
+                      <a:headEnd/>
+                      <a:tailEnd/>
+                    </a:ln>
+                  </pic:spPr>
+                </pic:pic>
+              </a:graphicData>
+            </a:graphic>
+          </wp:inline>
+        </w:drawing>
+      </w:r>
+    </w:p>
+    <w:p>
+      <w:pPr>
+        <w:pStyle w:val="ImageCaption"/>
+      </w:pPr>
+      <w:r>
+        <w:t>BAM Logo</w:t>
+      </w:r>
+    </w:p>
+    <w:p>
+      <w:pPr>
+        <w:pStyle w:val="Textkrper"/>
+      </w:pPr>
+      <w:r>
+        <w:rPr>
+          <w:noProof/>
+        </w:rPr>
+        <w:drawing>
+          <wp:inline distT="0" distB="0" distL="0" distR="0" wp14:anchorId="58302EA4" wp14:editId="4B7A2703">
+            <wp:extent cx="1308907" cy="526009"/>
+            <wp:effectExtent l="0" t="0" r="0" b="0"/>
+            <wp:docPr id="2" name="Picture"/>
+            <wp:cNvGraphicFramePr/>
+            <a:graphic xmlns:a="http://schemas.openxmlformats.org/drawingml/2006/main">
+              <a:graphicData uri="http://schemas.openxmlformats.org/drawingml/2006/picture">
+                <pic:pic xmlns:pic="http://schemas.openxmlformats.org/drawingml/2006/picture">
+                  <pic:nvPicPr>
+                    <pic:cNvPr id="0" name="Picture" descr="C:/Users/jlisec/Documents/Projects/BAMTool/www/BAMLogo2015.png"/>
+                    <pic:cNvPicPr>
+                      <a:picLocks noChangeAspect="1" noChangeArrowheads="1"/>
+                    </pic:cNvPicPr>
+                  </pic:nvPicPr>
+                  <pic:blipFill>
+                    <a:blip r:embed="rId7"/>
+                    <a:stretch>
+                      <a:fillRect/>
+                    </a:stretch>
+                  </pic:blipFill>
+                  <pic:spPr bwMode="auto">
+                    <a:xfrm>
+                      <a:off x="0" y="0"/>
+                      <a:ext cx="1308907" cy="526009"/>
+                    </a:xfrm>
+                    <a:prstGeom prst="rect">
+                      <a:avLst/>
+                    </a:prstGeom>
+                    <a:noFill/>
+                    <a:ln w="9525">
+                      <a:noFill/>
+                      <a:headEnd/>
+                      <a:tailEnd/>
+                    </a:ln>
+                  </pic:spPr>
+                </pic:pic>
+              </a:graphicData>
+            </a:graphic>
+          </wp:inline>
+        </w:drawing>
+      </w:r>
+    </w:p>
     <w:p>
       <w:pPr>
         <w:pStyle w:val="berschrift2"/>
@@ -17,46 +128,156 @@
         <w:t xml:space="preserve"> Analyte Report</w:t>
       </w:r>
     </w:p>
-    <w:p>
-      <w:pPr>
-        <w:pStyle w:val="FirstParagraph"/>
-      </w:pPr>
-      <w:r>
-        <w:rPr>
-          <w:b/>
-        </w:rPr>
-        <w:t>Study ID: CRM001</w:t>
-      </w:r>
-      <w:r>
-        <w:br/>
-      </w:r>
-      <w:r>
-        <w:rPr>
-          <w:b/>
-        </w:rPr>
-        <w:t>User: Jan Lisec</w:t>
-      </w:r>
-      <w:r>
-        <w:br/>
-      </w:r>
-      <w:r>
-        <w:rPr>
-          <w:b/>
-        </w:rPr>
-        <w:t>Date: 24 September, 2021</w:t>
-      </w:r>
-    </w:p>
-    <w:p>
-      <w:pPr>
-        <w:pStyle w:val="Textkrper"/>
-      </w:pPr>
-      <w:r>
-        <w:rPr>
-          <w:b/>
-        </w:rPr>
-        <w:t>Analyte: X</w:t>
-      </w:r>
-    </w:p>
+    <w:tbl>
+      <w:tblPr>
+        <w:tblStyle w:val="Table"/>
+        <w:tblW w:w="0" w:type="pct"/>
+        <w:tblLook w:val="0000" w:firstRow="0" w:lastRow="0" w:firstColumn="0" w:lastColumn="0" w:noHBand="0" w:noVBand="0"/>
+      </w:tblPr>
+      <w:tblGrid>
+        <w:gridCol w:w="1094"/>
+        <w:gridCol w:w="1061"/>
+        <w:gridCol w:w="1006"/>
+        <w:gridCol w:w="2029"/>
+        <w:gridCol w:w="222"/>
+      </w:tblGrid>
+      <w:tr>
+        <w:tc>
+          <w:tcPr>
+            <w:tcW w:w="0" w:type="auto"/>
+          </w:tcPr>
+          <w:p>
+            <w:pPr>
+              <w:pStyle w:val="Compact"/>
+              <w:jc w:val="right"/>
+            </w:pPr>
+            <w:r>
+              <w:rPr>
+                <w:b/>
+              </w:rPr>
+              <w:t xml:space="preserve">Study ID: </w:t>
+            </w:r>
+          </w:p>
+        </w:tc>
+        <w:tc>
+          <w:tcPr>
+            <w:tcW w:w="0" w:type="auto"/>
+          </w:tcPr>
+          <w:p>
+            <w:pPr>
+              <w:pStyle w:val="Compact"/>
+            </w:pPr>
+            <w:r>
+              <w:t>CRM001</w:t>
+            </w:r>
+          </w:p>
+        </w:tc>
+        <w:tc>
+          <w:tcPr>
+            <w:tcW w:w="0" w:type="auto"/>
+          </w:tcPr>
+          <w:p>
+            <w:pPr>
+              <w:pStyle w:val="Compact"/>
+              <w:jc w:val="right"/>
+            </w:pPr>
+            <w:r>
+              <w:rPr>
+                <w:b/>
+              </w:rPr>
+              <w:t xml:space="preserve">Date: </w:t>
+            </w:r>
+          </w:p>
+        </w:tc>
+        <w:tc>
+          <w:tcPr>
+            <w:tcW w:w="0" w:type="auto"/>
+          </w:tcPr>
+          <w:p>
+            <w:pPr>
+              <w:pStyle w:val="Compact"/>
+            </w:pPr>
+            <w:r>
+              <w:t>26 September, 2021</w:t>
+            </w:r>
+          </w:p>
+        </w:tc>
+        <w:tc>
+          <w:tcPr>
+            <w:tcW w:w="0" w:type="auto"/>
+          </w:tcPr>
+          <w:p/>
+        </w:tc>
+      </w:tr>
+      <w:tr>
+        <w:tc>
+          <w:tcPr>
+            <w:tcW w:w="0" w:type="auto"/>
+          </w:tcPr>
+          <w:p>
+            <w:pPr>
+              <w:pStyle w:val="Compact"/>
+              <w:jc w:val="right"/>
+            </w:pPr>
+            <w:r>
+              <w:rPr>
+                <w:b/>
+              </w:rPr>
+              <w:t xml:space="preserve">User: </w:t>
+            </w:r>
+          </w:p>
+        </w:tc>
+        <w:tc>
+          <w:tcPr>
+            <w:tcW w:w="0" w:type="auto"/>
+          </w:tcPr>
+          <w:p>
+            <w:pPr>
+              <w:pStyle w:val="Compact"/>
+            </w:pPr>
+            <w:r>
+              <w:t>Jan Lisec</w:t>
+            </w:r>
+          </w:p>
+        </w:tc>
+        <w:tc>
+          <w:tcPr>
+            <w:tcW w:w="0" w:type="auto"/>
+          </w:tcPr>
+          <w:p>
+            <w:pPr>
+              <w:pStyle w:val="Compact"/>
+              <w:jc w:val="right"/>
+            </w:pPr>
+            <w:r>
+              <w:rPr>
+                <w:b/>
+              </w:rPr>
+              <w:t xml:space="preserve">Analyte: </w:t>
+            </w:r>
+          </w:p>
+        </w:tc>
+        <w:tc>
+          <w:tcPr>
+            <w:tcW w:w="0" w:type="auto"/>
+          </w:tcPr>
+          <w:p>
+            <w:pPr>
+              <w:pStyle w:val="Compact"/>
+            </w:pPr>
+            <w:r>
+              <w:t>X</w:t>
+            </w:r>
+          </w:p>
+        </w:tc>
+        <w:tc>
+          <w:tcPr>
+            <w:tcW w:w="0" w:type="auto"/>
+          </w:tcPr>
+          <w:p/>
+        </w:tc>
+      </w:tr>
+    </w:tbl>
     <w:p>
       <w:pPr>
         <w:pStyle w:val="berschrift3"/>
@@ -157,14 +378,8 @@
             <w:pPr>
               <w:pStyle w:val="Compact"/>
               <w:jc w:val="right"/>
-              <w:rPr>
-                <w:rFonts w:cs="Arial"/>
-              </w:rPr>
-            </w:pPr>
-            <w:r>
-              <w:rPr>
-                <w:rFonts w:cs="Arial"/>
-              </w:rPr>
+            </w:pPr>
+            <w:r>
               <w:t>ID</w:t>
             </w:r>
           </w:p>
@@ -180,14 +395,8 @@
           <w:p>
             <w:pPr>
               <w:pStyle w:val="Compact"/>
-              <w:rPr>
-                <w:rFonts w:cs="Arial"/>
-              </w:rPr>
-            </w:pPr>
-            <w:r>
-              <w:rPr>
-                <w:rFonts w:cs="Arial"/>
-              </w:rPr>
+            </w:pPr>
+            <w:r>
               <w:t>Lab</w:t>
             </w:r>
           </w:p>
@@ -203,14 +412,8 @@
           <w:p>
             <w:pPr>
               <w:pStyle w:val="Compact"/>
-              <w:rPr>
-                <w:rFonts w:cs="Arial"/>
-              </w:rPr>
-            </w:pPr>
-            <w:r>
-              <w:rPr>
-                <w:rFonts w:cs="Arial"/>
-              </w:rPr>
+            </w:pPr>
+            <w:r>
               <w:t>analyte</w:t>
             </w:r>
           </w:p>
@@ -226,14 +429,8 @@
           <w:p>
             <w:pPr>
               <w:pStyle w:val="Compact"/>
-              <w:rPr>
-                <w:rFonts w:cs="Arial"/>
-              </w:rPr>
-            </w:pPr>
-            <w:r>
-              <w:rPr>
-                <w:rFonts w:cs="Arial"/>
-              </w:rPr>
+            </w:pPr>
+            <w:r>
               <w:t>replicate</w:t>
             </w:r>
           </w:p>
@@ -250,14 +447,8 @@
             <w:pPr>
               <w:pStyle w:val="Compact"/>
               <w:jc w:val="right"/>
-              <w:rPr>
-                <w:rFonts w:cs="Arial"/>
-              </w:rPr>
-            </w:pPr>
-            <w:r>
-              <w:rPr>
-                <w:rFonts w:cs="Arial"/>
-              </w:rPr>
+            </w:pPr>
+            <w:r>
               <w:t>value</w:t>
             </w:r>
           </w:p>
@@ -273,14 +464,8 @@
           <w:p>
             <w:pPr>
               <w:pStyle w:val="Compact"/>
-              <w:rPr>
-                <w:rFonts w:cs="Arial"/>
-              </w:rPr>
-            </w:pPr>
-            <w:r>
-              <w:rPr>
-                <w:rFonts w:cs="Arial"/>
-              </w:rPr>
+            </w:pPr>
+            <w:r>
               <w:t>unit</w:t>
             </w:r>
           </w:p>
@@ -296,14 +481,8 @@
           <w:p>
             <w:pPr>
               <w:pStyle w:val="Compact"/>
-              <w:rPr>
-                <w:rFonts w:cs="Arial"/>
-              </w:rPr>
-            </w:pPr>
-            <w:r>
-              <w:rPr>
-                <w:rFonts w:cs="Arial"/>
-              </w:rPr>
+            </w:pPr>
+            <w:r>
               <w:t>File</w:t>
             </w:r>
           </w:p>
@@ -318,14 +497,8 @@
             <w:pPr>
               <w:pStyle w:val="Compact"/>
               <w:jc w:val="right"/>
-              <w:rPr>
-                <w:rFonts w:cs="Arial"/>
-              </w:rPr>
-            </w:pPr>
-            <w:r>
-              <w:rPr>
-                <w:rFonts w:cs="Arial"/>
-              </w:rPr>
+            </w:pPr>
+            <w:r>
               <w:t>1</w:t>
             </w:r>
           </w:p>
@@ -337,14 +510,8 @@
           <w:p>
             <w:pPr>
               <w:pStyle w:val="Compact"/>
-              <w:rPr>
-                <w:rFonts w:cs="Arial"/>
-              </w:rPr>
-            </w:pPr>
-            <w:r>
-              <w:rPr>
-                <w:rFonts w:cs="Arial"/>
-              </w:rPr>
+            </w:pPr>
+            <w:r>
               <w:t>L1</w:t>
             </w:r>
           </w:p>
@@ -356,14 +523,8 @@
           <w:p>
             <w:pPr>
               <w:pStyle w:val="Compact"/>
-              <w:rPr>
-                <w:rFonts w:cs="Arial"/>
-              </w:rPr>
-            </w:pPr>
-            <w:r>
-              <w:rPr>
-                <w:rFonts w:cs="Arial"/>
-              </w:rPr>
+            </w:pPr>
+            <w:r>
               <w:t>X</w:t>
             </w:r>
           </w:p>
@@ -375,14 +536,8 @@
           <w:p>
             <w:pPr>
               <w:pStyle w:val="Compact"/>
-              <w:rPr>
-                <w:rFonts w:cs="Arial"/>
-              </w:rPr>
-            </w:pPr>
-            <w:r>
-              <w:rPr>
-                <w:rFonts w:cs="Arial"/>
-              </w:rPr>
+            </w:pPr>
+            <w:r>
               <w:t>1</w:t>
             </w:r>
           </w:p>
@@ -395,14 +550,8 @@
             <w:pPr>
               <w:pStyle w:val="Compact"/>
               <w:jc w:val="right"/>
-              <w:rPr>
-                <w:rFonts w:cs="Arial"/>
-              </w:rPr>
-            </w:pPr>
-            <w:r>
-              <w:rPr>
-                <w:rFonts w:cs="Arial"/>
-              </w:rPr>
+            </w:pPr>
+            <w:r>
               <w:t>0.0044</w:t>
             </w:r>
           </w:p>
@@ -414,14 +563,8 @@
           <w:p>
             <w:pPr>
               <w:pStyle w:val="Compact"/>
-              <w:rPr>
-                <w:rFonts w:cs="Arial"/>
-              </w:rPr>
-            </w:pPr>
-            <w:r>
-              <w:rPr>
-                <w:rFonts w:cs="Arial"/>
-              </w:rPr>
+            </w:pPr>
+            <w:r>
               <w:t>mg/L</w:t>
             </w:r>
           </w:p>
@@ -433,14 +576,8 @@
           <w:p>
             <w:pPr>
               <w:pStyle w:val="Compact"/>
-              <w:rPr>
-                <w:rFonts w:cs="Arial"/>
-              </w:rPr>
-            </w:pPr>
-            <w:r>
-              <w:rPr>
-                <w:rFonts w:cs="Arial"/>
-              </w:rPr>
+            </w:pPr>
+            <w:r>
               <w:t>ecerto_testdata_JL2_C01.xlsx</w:t>
             </w:r>
           </w:p>
@@ -455,14 +592,8 @@
             <w:pPr>
               <w:pStyle w:val="Compact"/>
               <w:jc w:val="right"/>
-              <w:rPr>
-                <w:rFonts w:cs="Arial"/>
-              </w:rPr>
-            </w:pPr>
-            <w:r>
-              <w:rPr>
-                <w:rFonts w:cs="Arial"/>
-              </w:rPr>
+            </w:pPr>
+            <w:r>
               <w:t>4</w:t>
             </w:r>
           </w:p>
@@ -474,14 +605,8 @@
           <w:p>
             <w:pPr>
               <w:pStyle w:val="Compact"/>
-              <w:rPr>
-                <w:rFonts w:cs="Arial"/>
-              </w:rPr>
-            </w:pPr>
-            <w:r>
-              <w:rPr>
-                <w:rFonts w:cs="Arial"/>
-              </w:rPr>
+            </w:pPr>
+            <w:r>
               <w:t>L1</w:t>
             </w:r>
           </w:p>
@@ -493,14 +618,8 @@
           <w:p>
             <w:pPr>
               <w:pStyle w:val="Compact"/>
-              <w:rPr>
-                <w:rFonts w:cs="Arial"/>
-              </w:rPr>
-            </w:pPr>
-            <w:r>
-              <w:rPr>
-                <w:rFonts w:cs="Arial"/>
-              </w:rPr>
+            </w:pPr>
+            <w:r>
               <w:t>X</w:t>
             </w:r>
           </w:p>
@@ -512,14 +631,8 @@
           <w:p>
             <w:pPr>
               <w:pStyle w:val="Compact"/>
-              <w:rPr>
-                <w:rFonts w:cs="Arial"/>
-              </w:rPr>
-            </w:pPr>
-            <w:r>
-              <w:rPr>
-                <w:rFonts w:cs="Arial"/>
-              </w:rPr>
+            </w:pPr>
+            <w:r>
               <w:t>2</w:t>
             </w:r>
           </w:p>
@@ -532,14 +645,8 @@
             <w:pPr>
               <w:pStyle w:val="Compact"/>
               <w:jc w:val="right"/>
-              <w:rPr>
-                <w:rFonts w:cs="Arial"/>
-              </w:rPr>
-            </w:pPr>
-            <w:r>
-              <w:rPr>
-                <w:rFonts w:cs="Arial"/>
-              </w:rPr>
+            </w:pPr>
+            <w:r>
               <w:t>0.0060</w:t>
             </w:r>
           </w:p>
@@ -551,14 +658,8 @@
           <w:p>
             <w:pPr>
               <w:pStyle w:val="Compact"/>
-              <w:rPr>
-                <w:rFonts w:cs="Arial"/>
-              </w:rPr>
-            </w:pPr>
-            <w:r>
-              <w:rPr>
-                <w:rFonts w:cs="Arial"/>
-              </w:rPr>
+            </w:pPr>
+            <w:r>
               <w:t>mg/L</w:t>
             </w:r>
           </w:p>
@@ -570,14 +671,8 @@
           <w:p>
             <w:pPr>
               <w:pStyle w:val="Compact"/>
-              <w:rPr>
-                <w:rFonts w:cs="Arial"/>
-              </w:rPr>
-            </w:pPr>
-            <w:r>
-              <w:rPr>
-                <w:rFonts w:cs="Arial"/>
-              </w:rPr>
+            </w:pPr>
+            <w:r>
               <w:t>ecerto_testdata_JL2_C01.xlsx</w:t>
             </w:r>
           </w:p>
@@ -592,14 +687,8 @@
             <w:pPr>
               <w:pStyle w:val="Compact"/>
               <w:jc w:val="right"/>
-              <w:rPr>
-                <w:rFonts w:cs="Arial"/>
-              </w:rPr>
-            </w:pPr>
-            <w:r>
-              <w:rPr>
-                <w:rFonts w:cs="Arial"/>
-              </w:rPr>
+            </w:pPr>
+            <w:r>
               <w:t>7</w:t>
             </w:r>
           </w:p>
@@ -611,14 +700,8 @@
           <w:p>
             <w:pPr>
               <w:pStyle w:val="Compact"/>
-              <w:rPr>
-                <w:rFonts w:cs="Arial"/>
-              </w:rPr>
-            </w:pPr>
-            <w:r>
-              <w:rPr>
-                <w:rFonts w:cs="Arial"/>
-              </w:rPr>
+            </w:pPr>
+            <w:r>
               <w:t>L1</w:t>
             </w:r>
           </w:p>
@@ -630,14 +713,8 @@
           <w:p>
             <w:pPr>
               <w:pStyle w:val="Compact"/>
-              <w:rPr>
-                <w:rFonts w:cs="Arial"/>
-              </w:rPr>
-            </w:pPr>
-            <w:r>
-              <w:rPr>
-                <w:rFonts w:cs="Arial"/>
-              </w:rPr>
+            </w:pPr>
+            <w:r>
               <w:t>X</w:t>
             </w:r>
           </w:p>
@@ -649,14 +726,8 @@
           <w:p>
             <w:pPr>
               <w:pStyle w:val="Compact"/>
-              <w:rPr>
-                <w:rFonts w:cs="Arial"/>
-              </w:rPr>
-            </w:pPr>
-            <w:r>
-              <w:rPr>
-                <w:rFonts w:cs="Arial"/>
-              </w:rPr>
+            </w:pPr>
+            <w:r>
               <w:t>3</w:t>
             </w:r>
           </w:p>
@@ -669,14 +740,8 @@
             <w:pPr>
               <w:pStyle w:val="Compact"/>
               <w:jc w:val="right"/>
-              <w:rPr>
-                <w:rFonts w:cs="Arial"/>
-              </w:rPr>
-            </w:pPr>
-            <w:r>
-              <w:rPr>
-                <w:rFonts w:cs="Arial"/>
-              </w:rPr>
+            </w:pPr>
+            <w:r>
               <w:t>0.0030</w:t>
             </w:r>
           </w:p>
@@ -688,14 +753,8 @@
           <w:p>
             <w:pPr>
               <w:pStyle w:val="Compact"/>
-              <w:rPr>
-                <w:rFonts w:cs="Arial"/>
-              </w:rPr>
-            </w:pPr>
-            <w:r>
-              <w:rPr>
-                <w:rFonts w:cs="Arial"/>
-              </w:rPr>
+            </w:pPr>
+            <w:r>
               <w:t>mg/L</w:t>
             </w:r>
           </w:p>
@@ -707,14 +766,8 @@
           <w:p>
             <w:pPr>
               <w:pStyle w:val="Compact"/>
-              <w:rPr>
-                <w:rFonts w:cs="Arial"/>
-              </w:rPr>
-            </w:pPr>
-            <w:r>
-              <w:rPr>
-                <w:rFonts w:cs="Arial"/>
-              </w:rPr>
+            </w:pPr>
+            <w:r>
               <w:t>ecerto_testdata_JL2_C01.xlsx</w:t>
             </w:r>
           </w:p>
@@ -729,14 +782,8 @@
             <w:pPr>
               <w:pStyle w:val="Compact"/>
               <w:jc w:val="right"/>
-              <w:rPr>
-                <w:rFonts w:cs="Arial"/>
-              </w:rPr>
-            </w:pPr>
-            <w:r>
-              <w:rPr>
-                <w:rFonts w:cs="Arial"/>
-              </w:rPr>
+            </w:pPr>
+            <w:r>
               <w:t>10</w:t>
             </w:r>
           </w:p>
@@ -748,14 +795,8 @@
           <w:p>
             <w:pPr>
               <w:pStyle w:val="Compact"/>
-              <w:rPr>
-                <w:rFonts w:cs="Arial"/>
-              </w:rPr>
-            </w:pPr>
-            <w:r>
-              <w:rPr>
-                <w:rFonts w:cs="Arial"/>
-              </w:rPr>
+            </w:pPr>
+            <w:r>
               <w:t>L1</w:t>
             </w:r>
           </w:p>
@@ -767,14 +808,8 @@
           <w:p>
             <w:pPr>
               <w:pStyle w:val="Compact"/>
-              <w:rPr>
-                <w:rFonts w:cs="Arial"/>
-              </w:rPr>
-            </w:pPr>
-            <w:r>
-              <w:rPr>
-                <w:rFonts w:cs="Arial"/>
-              </w:rPr>
+            </w:pPr>
+            <w:r>
               <w:t>X</w:t>
             </w:r>
           </w:p>
@@ -786,14 +821,8 @@
           <w:p>
             <w:pPr>
               <w:pStyle w:val="Compact"/>
-              <w:rPr>
-                <w:rFonts w:cs="Arial"/>
-              </w:rPr>
-            </w:pPr>
-            <w:r>
-              <w:rPr>
-                <w:rFonts w:cs="Arial"/>
-              </w:rPr>
+            </w:pPr>
+            <w:r>
               <w:t>4</w:t>
             </w:r>
           </w:p>
@@ -806,14 +835,8 @@
             <w:pPr>
               <w:pStyle w:val="Compact"/>
               <w:jc w:val="right"/>
-              <w:rPr>
-                <w:rFonts w:cs="Arial"/>
-              </w:rPr>
-            </w:pPr>
-            <w:r>
-              <w:rPr>
-                <w:rFonts w:cs="Arial"/>
-              </w:rPr>
+            </w:pPr>
+            <w:r>
               <w:t>0.0065</w:t>
             </w:r>
           </w:p>
@@ -825,14 +848,8 @@
           <w:p>
             <w:pPr>
               <w:pStyle w:val="Compact"/>
-              <w:rPr>
-                <w:rFonts w:cs="Arial"/>
-              </w:rPr>
-            </w:pPr>
-            <w:r>
-              <w:rPr>
-                <w:rFonts w:cs="Arial"/>
-              </w:rPr>
+            </w:pPr>
+            <w:r>
               <w:t>mg/L</w:t>
             </w:r>
           </w:p>
@@ -844,14 +861,8 @@
           <w:p>
             <w:pPr>
               <w:pStyle w:val="Compact"/>
-              <w:rPr>
-                <w:rFonts w:cs="Arial"/>
-              </w:rPr>
-            </w:pPr>
-            <w:r>
-              <w:rPr>
-                <w:rFonts w:cs="Arial"/>
-              </w:rPr>
+            </w:pPr>
+            <w:r>
               <w:t>ecerto_testdata_JL2_C01.xlsx</w:t>
             </w:r>
           </w:p>
@@ -866,14 +877,8 @@
             <w:pPr>
               <w:pStyle w:val="Compact"/>
               <w:jc w:val="right"/>
-              <w:rPr>
-                <w:rFonts w:cs="Arial"/>
-              </w:rPr>
-            </w:pPr>
-            <w:r>
-              <w:rPr>
-                <w:rFonts w:cs="Arial"/>
-              </w:rPr>
+            </w:pPr>
+            <w:r>
               <w:t>13</w:t>
             </w:r>
           </w:p>
@@ -885,14 +890,8 @@
           <w:p>
             <w:pPr>
               <w:pStyle w:val="Compact"/>
-              <w:rPr>
-                <w:rFonts w:cs="Arial"/>
-              </w:rPr>
-            </w:pPr>
-            <w:r>
-              <w:rPr>
-                <w:rFonts w:cs="Arial"/>
-              </w:rPr>
+            </w:pPr>
+            <w:r>
               <w:t>L1</w:t>
             </w:r>
           </w:p>
@@ -904,14 +903,8 @@
           <w:p>
             <w:pPr>
               <w:pStyle w:val="Compact"/>
-              <w:rPr>
-                <w:rFonts w:cs="Arial"/>
-              </w:rPr>
-            </w:pPr>
-            <w:r>
-              <w:rPr>
-                <w:rFonts w:cs="Arial"/>
-              </w:rPr>
+            </w:pPr>
+            <w:r>
               <w:t>X</w:t>
             </w:r>
           </w:p>
@@ -923,14 +916,8 @@
           <w:p>
             <w:pPr>
               <w:pStyle w:val="Compact"/>
-              <w:rPr>
-                <w:rFonts w:cs="Arial"/>
-              </w:rPr>
-            </w:pPr>
-            <w:r>
-              <w:rPr>
-                <w:rFonts w:cs="Arial"/>
-              </w:rPr>
+            </w:pPr>
+            <w:r>
               <w:t>5</w:t>
             </w:r>
           </w:p>
@@ -943,14 +930,8 @@
             <w:pPr>
               <w:pStyle w:val="Compact"/>
               <w:jc w:val="right"/>
-              <w:rPr>
-                <w:rFonts w:cs="Arial"/>
-              </w:rPr>
-            </w:pPr>
-            <w:r>
-              <w:rPr>
-                <w:rFonts w:cs="Arial"/>
-              </w:rPr>
+            </w:pPr>
+            <w:r>
               <w:t>0.0023</w:t>
             </w:r>
           </w:p>
@@ -962,14 +943,8 @@
           <w:p>
             <w:pPr>
               <w:pStyle w:val="Compact"/>
-              <w:rPr>
-                <w:rFonts w:cs="Arial"/>
-              </w:rPr>
-            </w:pPr>
-            <w:r>
-              <w:rPr>
-                <w:rFonts w:cs="Arial"/>
-              </w:rPr>
+            </w:pPr>
+            <w:r>
               <w:t>mg/L</w:t>
             </w:r>
           </w:p>
@@ -981,14 +956,8 @@
           <w:p>
             <w:pPr>
               <w:pStyle w:val="Compact"/>
-              <w:rPr>
-                <w:rFonts w:cs="Arial"/>
-              </w:rPr>
-            </w:pPr>
-            <w:r>
-              <w:rPr>
-                <w:rFonts w:cs="Arial"/>
-              </w:rPr>
+            </w:pPr>
+            <w:r>
               <w:t>ecerto_testdata_JL2_C01.xlsx</w:t>
             </w:r>
           </w:p>
@@ -1003,14 +972,8 @@
             <w:pPr>
               <w:pStyle w:val="Compact"/>
               <w:jc w:val="right"/>
-              <w:rPr>
-                <w:rFonts w:cs="Arial"/>
-              </w:rPr>
-            </w:pPr>
-            <w:r>
-              <w:rPr>
-                <w:rFonts w:cs="Arial"/>
-              </w:rPr>
+            </w:pPr>
+            <w:r>
               <w:t>16</w:t>
             </w:r>
           </w:p>
@@ -1022,14 +985,8 @@
           <w:p>
             <w:pPr>
               <w:pStyle w:val="Compact"/>
-              <w:rPr>
-                <w:rFonts w:cs="Arial"/>
-              </w:rPr>
-            </w:pPr>
-            <w:r>
-              <w:rPr>
-                <w:rFonts w:cs="Arial"/>
-              </w:rPr>
+            </w:pPr>
+            <w:r>
               <w:t>L1</w:t>
             </w:r>
           </w:p>
@@ -1041,14 +998,8 @@
           <w:p>
             <w:pPr>
               <w:pStyle w:val="Compact"/>
-              <w:rPr>
-                <w:rFonts w:cs="Arial"/>
-              </w:rPr>
-            </w:pPr>
-            <w:r>
-              <w:rPr>
-                <w:rFonts w:cs="Arial"/>
-              </w:rPr>
+            </w:pPr>
+            <w:r>
               <w:t>X</w:t>
             </w:r>
           </w:p>
@@ -1060,14 +1011,8 @@
           <w:p>
             <w:pPr>
               <w:pStyle w:val="Compact"/>
-              <w:rPr>
-                <w:rFonts w:cs="Arial"/>
-              </w:rPr>
-            </w:pPr>
-            <w:r>
-              <w:rPr>
-                <w:rFonts w:cs="Arial"/>
-              </w:rPr>
+            </w:pPr>
+            <w:r>
               <w:t>6</w:t>
             </w:r>
           </w:p>
@@ -1080,14 +1025,8 @@
             <w:pPr>
               <w:pStyle w:val="Compact"/>
               <w:jc w:val="right"/>
-              <w:rPr>
-                <w:rFonts w:cs="Arial"/>
-              </w:rPr>
-            </w:pPr>
-            <w:r>
-              <w:rPr>
-                <w:rFonts w:cs="Arial"/>
-              </w:rPr>
+            </w:pPr>
+            <w:r>
               <w:t>0.0050</w:t>
             </w:r>
           </w:p>
@@ -1099,14 +1038,8 @@
           <w:p>
             <w:pPr>
               <w:pStyle w:val="Compact"/>
-              <w:rPr>
-                <w:rFonts w:cs="Arial"/>
-              </w:rPr>
-            </w:pPr>
-            <w:r>
-              <w:rPr>
-                <w:rFonts w:cs="Arial"/>
-              </w:rPr>
+            </w:pPr>
+            <w:r>
               <w:t>mg/L</w:t>
             </w:r>
           </w:p>
@@ -1118,14 +1051,8 @@
           <w:p>
             <w:pPr>
               <w:pStyle w:val="Compact"/>
-              <w:rPr>
-                <w:rFonts w:cs="Arial"/>
-              </w:rPr>
-            </w:pPr>
-            <w:r>
-              <w:rPr>
-                <w:rFonts w:cs="Arial"/>
-              </w:rPr>
+            </w:pPr>
+            <w:r>
               <w:t>ecerto_testdata_JL2_C01.xlsx</w:t>
             </w:r>
           </w:p>
@@ -1140,14 +1067,8 @@
             <w:pPr>
               <w:pStyle w:val="Compact"/>
               <w:jc w:val="right"/>
-              <w:rPr>
-                <w:rFonts w:cs="Arial"/>
-              </w:rPr>
-            </w:pPr>
-            <w:r>
-              <w:rPr>
-                <w:rFonts w:cs="Arial"/>
-              </w:rPr>
+            </w:pPr>
+            <w:r>
               <w:t>19</w:t>
             </w:r>
           </w:p>
@@ -1159,14 +1080,8 @@
           <w:p>
             <w:pPr>
               <w:pStyle w:val="Compact"/>
-              <w:rPr>
-                <w:rFonts w:cs="Arial"/>
-              </w:rPr>
-            </w:pPr>
-            <w:r>
-              <w:rPr>
-                <w:rFonts w:cs="Arial"/>
-              </w:rPr>
+            </w:pPr>
+            <w:r>
               <w:t>L2</w:t>
             </w:r>
           </w:p>
@@ -1178,14 +1093,8 @@
           <w:p>
             <w:pPr>
               <w:pStyle w:val="Compact"/>
-              <w:rPr>
-                <w:rFonts w:cs="Arial"/>
-              </w:rPr>
-            </w:pPr>
-            <w:r>
-              <w:rPr>
-                <w:rFonts w:cs="Arial"/>
-              </w:rPr>
+            </w:pPr>
+            <w:r>
               <w:t>X</w:t>
             </w:r>
           </w:p>
@@ -1197,14 +1106,8 @@
           <w:p>
             <w:pPr>
               <w:pStyle w:val="Compact"/>
-              <w:rPr>
-                <w:rFonts w:cs="Arial"/>
-              </w:rPr>
-            </w:pPr>
-            <w:r>
-              <w:rPr>
-                <w:rFonts w:cs="Arial"/>
-              </w:rPr>
+            </w:pPr>
+            <w:r>
               <w:t>1</w:t>
             </w:r>
           </w:p>
@@ -1217,14 +1120,8 @@
             <w:pPr>
               <w:pStyle w:val="Compact"/>
               <w:jc w:val="right"/>
-              <w:rPr>
-                <w:rFonts w:cs="Arial"/>
-              </w:rPr>
-            </w:pPr>
-            <w:r>
-              <w:rPr>
-                <w:rFonts w:cs="Arial"/>
-              </w:rPr>
+            </w:pPr>
+            <w:r>
               <w:t>0.0075</w:t>
             </w:r>
           </w:p>
@@ -1236,14 +1133,8 @@
           <w:p>
             <w:pPr>
               <w:pStyle w:val="Compact"/>
-              <w:rPr>
-                <w:rFonts w:cs="Arial"/>
-              </w:rPr>
-            </w:pPr>
-            <w:r>
-              <w:rPr>
-                <w:rFonts w:cs="Arial"/>
-              </w:rPr>
+            </w:pPr>
+            <w:r>
               <w:t>mg/L</w:t>
             </w:r>
           </w:p>
@@ -1255,14 +1146,8 @@
           <w:p>
             <w:pPr>
               <w:pStyle w:val="Compact"/>
-              <w:rPr>
-                <w:rFonts w:cs="Arial"/>
-              </w:rPr>
-            </w:pPr>
-            <w:r>
-              <w:rPr>
-                <w:rFonts w:cs="Arial"/>
-              </w:rPr>
+            </w:pPr>
+            <w:r>
               <w:t>ecerto_testdata_JL2_C02.xlsx</w:t>
             </w:r>
           </w:p>
@@ -1277,14 +1162,8 @@
             <w:pPr>
               <w:pStyle w:val="Compact"/>
               <w:jc w:val="right"/>
-              <w:rPr>
-                <w:rFonts w:cs="Arial"/>
-              </w:rPr>
-            </w:pPr>
-            <w:r>
-              <w:rPr>
-                <w:rFonts w:cs="Arial"/>
-              </w:rPr>
+            </w:pPr>
+            <w:r>
               <w:t>22</w:t>
             </w:r>
           </w:p>
@@ -1296,14 +1175,8 @@
           <w:p>
             <w:pPr>
               <w:pStyle w:val="Compact"/>
-              <w:rPr>
-                <w:rFonts w:cs="Arial"/>
-              </w:rPr>
-            </w:pPr>
-            <w:r>
-              <w:rPr>
-                <w:rFonts w:cs="Arial"/>
-              </w:rPr>
+            </w:pPr>
+            <w:r>
               <w:t>L2</w:t>
             </w:r>
           </w:p>
@@ -1315,14 +1188,8 @@
           <w:p>
             <w:pPr>
               <w:pStyle w:val="Compact"/>
-              <w:rPr>
-                <w:rFonts w:cs="Arial"/>
-              </w:rPr>
-            </w:pPr>
-            <w:r>
-              <w:rPr>
-                <w:rFonts w:cs="Arial"/>
-              </w:rPr>
+            </w:pPr>
+            <w:r>
               <w:t>X</w:t>
             </w:r>
           </w:p>
@@ -1334,14 +1201,8 @@
           <w:p>
             <w:pPr>
               <w:pStyle w:val="Compact"/>
-              <w:rPr>
-                <w:rFonts w:cs="Arial"/>
-              </w:rPr>
-            </w:pPr>
-            <w:r>
-              <w:rPr>
-                <w:rFonts w:cs="Arial"/>
-              </w:rPr>
+            </w:pPr>
+            <w:r>
               <w:t>2</w:t>
             </w:r>
           </w:p>
@@ -1354,14 +1215,8 @@
             <w:pPr>
               <w:pStyle w:val="Compact"/>
               <w:jc w:val="right"/>
-              <w:rPr>
-                <w:rFonts w:cs="Arial"/>
-              </w:rPr>
-            </w:pPr>
-            <w:r>
-              <w:rPr>
-                <w:rFonts w:cs="Arial"/>
-              </w:rPr>
+            </w:pPr>
+            <w:r>
               <w:t>0.0053</w:t>
             </w:r>
           </w:p>
@@ -1373,14 +1228,8 @@
           <w:p>
             <w:pPr>
               <w:pStyle w:val="Compact"/>
-              <w:rPr>
-                <w:rFonts w:cs="Arial"/>
-              </w:rPr>
-            </w:pPr>
-            <w:r>
-              <w:rPr>
-                <w:rFonts w:cs="Arial"/>
-              </w:rPr>
+            </w:pPr>
+            <w:r>
               <w:t>mg/L</w:t>
             </w:r>
           </w:p>
@@ -1392,14 +1241,8 @@
           <w:p>
             <w:pPr>
               <w:pStyle w:val="Compact"/>
-              <w:rPr>
-                <w:rFonts w:cs="Arial"/>
-              </w:rPr>
-            </w:pPr>
-            <w:r>
-              <w:rPr>
-                <w:rFonts w:cs="Arial"/>
-              </w:rPr>
+            </w:pPr>
+            <w:r>
               <w:t>ecerto_testdata_JL2_C02.xlsx</w:t>
             </w:r>
           </w:p>
@@ -1414,14 +1257,8 @@
             <w:pPr>
               <w:pStyle w:val="Compact"/>
               <w:jc w:val="right"/>
-              <w:rPr>
-                <w:rFonts w:cs="Arial"/>
-              </w:rPr>
-            </w:pPr>
-            <w:r>
-              <w:rPr>
-                <w:rFonts w:cs="Arial"/>
-              </w:rPr>
+            </w:pPr>
+            <w:r>
               <w:t>25</w:t>
             </w:r>
           </w:p>
@@ -1433,14 +1270,8 @@
           <w:p>
             <w:pPr>
               <w:pStyle w:val="Compact"/>
-              <w:rPr>
-                <w:rFonts w:cs="Arial"/>
-              </w:rPr>
-            </w:pPr>
-            <w:r>
-              <w:rPr>
-                <w:rFonts w:cs="Arial"/>
-              </w:rPr>
+            </w:pPr>
+            <w:r>
               <w:t>L2</w:t>
             </w:r>
           </w:p>
@@ -1452,14 +1283,8 @@
           <w:p>
             <w:pPr>
               <w:pStyle w:val="Compact"/>
-              <w:rPr>
-                <w:rFonts w:cs="Arial"/>
-              </w:rPr>
-            </w:pPr>
-            <w:r>
-              <w:rPr>
-                <w:rFonts w:cs="Arial"/>
-              </w:rPr>
+            </w:pPr>
+            <w:r>
               <w:t>X</w:t>
             </w:r>
           </w:p>
@@ -1471,14 +1296,8 @@
           <w:p>
             <w:pPr>
               <w:pStyle w:val="Compact"/>
-              <w:rPr>
-                <w:rFonts w:cs="Arial"/>
-              </w:rPr>
-            </w:pPr>
-            <w:r>
-              <w:rPr>
-                <w:rFonts w:cs="Arial"/>
-              </w:rPr>
+            </w:pPr>
+            <w:r>
               <w:t>3</w:t>
             </w:r>
           </w:p>
@@ -1491,14 +1310,8 @@
             <w:pPr>
               <w:pStyle w:val="Compact"/>
               <w:jc w:val="right"/>
-              <w:rPr>
-                <w:rFonts w:cs="Arial"/>
-              </w:rPr>
-            </w:pPr>
-            <w:r>
-              <w:rPr>
-                <w:rFonts w:cs="Arial"/>
-              </w:rPr>
+            </w:pPr>
+            <w:r>
               <w:t>0.0057</w:t>
             </w:r>
           </w:p>
@@ -1510,14 +1323,8 @@
           <w:p>
             <w:pPr>
               <w:pStyle w:val="Compact"/>
-              <w:rPr>
-                <w:rFonts w:cs="Arial"/>
-              </w:rPr>
-            </w:pPr>
-            <w:r>
-              <w:rPr>
-                <w:rFonts w:cs="Arial"/>
-              </w:rPr>
+            </w:pPr>
+            <w:r>
               <w:t>mg/L</w:t>
             </w:r>
           </w:p>
@@ -1529,14 +1336,8 @@
           <w:p>
             <w:pPr>
               <w:pStyle w:val="Compact"/>
-              <w:rPr>
-                <w:rFonts w:cs="Arial"/>
-              </w:rPr>
-            </w:pPr>
-            <w:r>
-              <w:rPr>
-                <w:rFonts w:cs="Arial"/>
-              </w:rPr>
+            </w:pPr>
+            <w:r>
               <w:t>ecerto_testdata_JL2_C02.xlsx</w:t>
             </w:r>
           </w:p>
@@ -1551,14 +1352,8 @@
             <w:pPr>
               <w:pStyle w:val="Compact"/>
               <w:jc w:val="right"/>
-              <w:rPr>
-                <w:rFonts w:cs="Arial"/>
-              </w:rPr>
-            </w:pPr>
-            <w:r>
-              <w:rPr>
-                <w:rFonts w:cs="Arial"/>
-              </w:rPr>
+            </w:pPr>
+            <w:r>
               <w:t>28</w:t>
             </w:r>
           </w:p>
@@ -1570,14 +1365,8 @@
           <w:p>
             <w:pPr>
               <w:pStyle w:val="Compact"/>
-              <w:rPr>
-                <w:rFonts w:cs="Arial"/>
-              </w:rPr>
-            </w:pPr>
-            <w:r>
-              <w:rPr>
-                <w:rFonts w:cs="Arial"/>
-              </w:rPr>
+            </w:pPr>
+            <w:r>
               <w:t>L2</w:t>
             </w:r>
           </w:p>
@@ -1589,14 +1378,8 @@
           <w:p>
             <w:pPr>
               <w:pStyle w:val="Compact"/>
-              <w:rPr>
-                <w:rFonts w:cs="Arial"/>
-              </w:rPr>
-            </w:pPr>
-            <w:r>
-              <w:rPr>
-                <w:rFonts w:cs="Arial"/>
-              </w:rPr>
+            </w:pPr>
+            <w:r>
               <w:t>X</w:t>
             </w:r>
           </w:p>
@@ -1608,14 +1391,8 @@
           <w:p>
             <w:pPr>
               <w:pStyle w:val="Compact"/>
-              <w:rPr>
-                <w:rFonts w:cs="Arial"/>
-              </w:rPr>
-            </w:pPr>
-            <w:r>
-              <w:rPr>
-                <w:rFonts w:cs="Arial"/>
-              </w:rPr>
+            </w:pPr>
+            <w:r>
               <w:t>4</w:t>
             </w:r>
           </w:p>
@@ -1628,14 +1405,8 @@
             <w:pPr>
               <w:pStyle w:val="Compact"/>
               <w:jc w:val="right"/>
-              <w:rPr>
-                <w:rFonts w:cs="Arial"/>
-              </w:rPr>
-            </w:pPr>
-            <w:r>
-              <w:rPr>
-                <w:rFonts w:cs="Arial"/>
-              </w:rPr>
+            </w:pPr>
+            <w:r>
               <w:t>0.0025</w:t>
             </w:r>
           </w:p>
@@ -1647,14 +1418,8 @@
           <w:p>
             <w:pPr>
               <w:pStyle w:val="Compact"/>
-              <w:rPr>
-                <w:rFonts w:cs="Arial"/>
-              </w:rPr>
-            </w:pPr>
-            <w:r>
-              <w:rPr>
-                <w:rFonts w:cs="Arial"/>
-              </w:rPr>
+            </w:pPr>
+            <w:r>
               <w:t>mg/L</w:t>
             </w:r>
           </w:p>
@@ -1666,14 +1431,8 @@
           <w:p>
             <w:pPr>
               <w:pStyle w:val="Compact"/>
-              <w:rPr>
-                <w:rFonts w:cs="Arial"/>
-              </w:rPr>
-            </w:pPr>
-            <w:r>
-              <w:rPr>
-                <w:rFonts w:cs="Arial"/>
-              </w:rPr>
+            </w:pPr>
+            <w:r>
               <w:t>ecerto_testdata_JL2_C02.xlsx</w:t>
             </w:r>
           </w:p>
@@ -1688,14 +1447,8 @@
             <w:pPr>
               <w:pStyle w:val="Compact"/>
               <w:jc w:val="right"/>
-              <w:rPr>
-                <w:rFonts w:cs="Arial"/>
-              </w:rPr>
-            </w:pPr>
-            <w:r>
-              <w:rPr>
-                <w:rFonts w:cs="Arial"/>
-              </w:rPr>
+            </w:pPr>
+            <w:r>
               <w:t>31</w:t>
             </w:r>
           </w:p>
@@ -1707,14 +1460,8 @@
           <w:p>
             <w:pPr>
               <w:pStyle w:val="Compact"/>
-              <w:rPr>
-                <w:rFonts w:cs="Arial"/>
-              </w:rPr>
-            </w:pPr>
-            <w:r>
-              <w:rPr>
-                <w:rFonts w:cs="Arial"/>
-              </w:rPr>
+            </w:pPr>
+            <w:r>
               <w:t>L2</w:t>
             </w:r>
           </w:p>
@@ -1726,14 +1473,8 @@
           <w:p>
             <w:pPr>
               <w:pStyle w:val="Compact"/>
-              <w:rPr>
-                <w:rFonts w:cs="Arial"/>
-              </w:rPr>
-            </w:pPr>
-            <w:r>
-              <w:rPr>
-                <w:rFonts w:cs="Arial"/>
-              </w:rPr>
+            </w:pPr>
+            <w:r>
               <w:t>X</w:t>
             </w:r>
           </w:p>
@@ -1745,14 +1486,8 @@
           <w:p>
             <w:pPr>
               <w:pStyle w:val="Compact"/>
-              <w:rPr>
-                <w:rFonts w:cs="Arial"/>
-              </w:rPr>
-            </w:pPr>
-            <w:r>
-              <w:rPr>
-                <w:rFonts w:cs="Arial"/>
-              </w:rPr>
+            </w:pPr>
+            <w:r>
               <w:t>5</w:t>
             </w:r>
           </w:p>
@@ -1765,14 +1500,8 @@
             <w:pPr>
               <w:pStyle w:val="Compact"/>
               <w:jc w:val="right"/>
-              <w:rPr>
-                <w:rFonts w:cs="Arial"/>
-              </w:rPr>
-            </w:pPr>
-            <w:r>
-              <w:rPr>
-                <w:rFonts w:cs="Arial"/>
-              </w:rPr>
+            </w:pPr>
+            <w:r>
               <w:t>0.0044</w:t>
             </w:r>
           </w:p>
@@ -1784,14 +1513,8 @@
           <w:p>
             <w:pPr>
               <w:pStyle w:val="Compact"/>
-              <w:rPr>
-                <w:rFonts w:cs="Arial"/>
-              </w:rPr>
-            </w:pPr>
-            <w:r>
-              <w:rPr>
-                <w:rFonts w:cs="Arial"/>
-              </w:rPr>
+            </w:pPr>
+            <w:r>
               <w:t>mg/L</w:t>
             </w:r>
           </w:p>
@@ -1803,14 +1526,8 @@
           <w:p>
             <w:pPr>
               <w:pStyle w:val="Compact"/>
-              <w:rPr>
-                <w:rFonts w:cs="Arial"/>
-              </w:rPr>
-            </w:pPr>
-            <w:r>
-              <w:rPr>
-                <w:rFonts w:cs="Arial"/>
-              </w:rPr>
+            </w:pPr>
+            <w:r>
               <w:t>ecerto_testdata_JL2_C02.xlsx</w:t>
             </w:r>
           </w:p>
@@ -1825,14 +1542,8 @@
             <w:pPr>
               <w:pStyle w:val="Compact"/>
               <w:jc w:val="right"/>
-              <w:rPr>
-                <w:rFonts w:cs="Arial"/>
-              </w:rPr>
-            </w:pPr>
-            <w:r>
-              <w:rPr>
-                <w:rFonts w:cs="Arial"/>
-              </w:rPr>
+            </w:pPr>
+            <w:r>
               <w:t>34</w:t>
             </w:r>
           </w:p>
@@ -1844,14 +1555,8 @@
           <w:p>
             <w:pPr>
               <w:pStyle w:val="Compact"/>
-              <w:rPr>
-                <w:rFonts w:cs="Arial"/>
-              </w:rPr>
-            </w:pPr>
-            <w:r>
-              <w:rPr>
-                <w:rFonts w:cs="Arial"/>
-              </w:rPr>
+            </w:pPr>
+            <w:r>
               <w:t>L2</w:t>
             </w:r>
           </w:p>
@@ -1863,14 +1568,8 @@
           <w:p>
             <w:pPr>
               <w:pStyle w:val="Compact"/>
-              <w:rPr>
-                <w:rFonts w:cs="Arial"/>
-              </w:rPr>
-            </w:pPr>
-            <w:r>
-              <w:rPr>
-                <w:rFonts w:cs="Arial"/>
-              </w:rPr>
+            </w:pPr>
+            <w:r>
               <w:t>X</w:t>
             </w:r>
           </w:p>
@@ -1882,14 +1581,8 @@
           <w:p>
             <w:pPr>
               <w:pStyle w:val="Compact"/>
-              <w:rPr>
-                <w:rFonts w:cs="Arial"/>
-              </w:rPr>
-            </w:pPr>
-            <w:r>
-              <w:rPr>
-                <w:rFonts w:cs="Arial"/>
-              </w:rPr>
+            </w:pPr>
+            <w:r>
               <w:t>6</w:t>
             </w:r>
           </w:p>
@@ -1902,14 +1595,8 @@
             <w:pPr>
               <w:pStyle w:val="Compact"/>
               <w:jc w:val="right"/>
-              <w:rPr>
-                <w:rFonts w:cs="Arial"/>
-              </w:rPr>
-            </w:pPr>
-            <w:r>
-              <w:rPr>
-                <w:rFonts w:cs="Arial"/>
-              </w:rPr>
+            </w:pPr>
+            <w:r>
               <w:t>0.0022</w:t>
             </w:r>
           </w:p>
@@ -1921,14 +1608,8 @@
           <w:p>
             <w:pPr>
               <w:pStyle w:val="Compact"/>
-              <w:rPr>
-                <w:rFonts w:cs="Arial"/>
-              </w:rPr>
-            </w:pPr>
-            <w:r>
-              <w:rPr>
-                <w:rFonts w:cs="Arial"/>
-              </w:rPr>
+            </w:pPr>
+            <w:r>
               <w:t>mg/L</w:t>
             </w:r>
           </w:p>
@@ -1940,14 +1621,8 @@
           <w:p>
             <w:pPr>
               <w:pStyle w:val="Compact"/>
-              <w:rPr>
-                <w:rFonts w:cs="Arial"/>
-              </w:rPr>
-            </w:pPr>
-            <w:r>
-              <w:rPr>
-                <w:rFonts w:cs="Arial"/>
-              </w:rPr>
+            </w:pPr>
+            <w:r>
               <w:t>ecerto_testdata_JL2_C02.xlsx</w:t>
             </w:r>
           </w:p>
@@ -1962,14 +1637,8 @@
             <w:pPr>
               <w:pStyle w:val="Compact"/>
               <w:jc w:val="right"/>
-              <w:rPr>
-                <w:rFonts w:cs="Arial"/>
-              </w:rPr>
-            </w:pPr>
-            <w:r>
-              <w:rPr>
-                <w:rFonts w:cs="Arial"/>
-              </w:rPr>
+            </w:pPr>
+            <w:r>
               <w:t>37</w:t>
             </w:r>
           </w:p>
@@ -1981,14 +1650,8 @@
           <w:p>
             <w:pPr>
               <w:pStyle w:val="Compact"/>
-              <w:rPr>
-                <w:rFonts w:cs="Arial"/>
-              </w:rPr>
-            </w:pPr>
-            <w:r>
-              <w:rPr>
-                <w:rFonts w:cs="Arial"/>
-              </w:rPr>
+            </w:pPr>
+            <w:r>
               <w:t>L3</w:t>
             </w:r>
           </w:p>
@@ -2000,14 +1663,8 @@
           <w:p>
             <w:pPr>
               <w:pStyle w:val="Compact"/>
-              <w:rPr>
-                <w:rFonts w:cs="Arial"/>
-              </w:rPr>
-            </w:pPr>
-            <w:r>
-              <w:rPr>
-                <w:rFonts w:cs="Arial"/>
-              </w:rPr>
+            </w:pPr>
+            <w:r>
               <w:t>X</w:t>
             </w:r>
           </w:p>
@@ -2019,14 +1676,8 @@
           <w:p>
             <w:pPr>
               <w:pStyle w:val="Compact"/>
-              <w:rPr>
-                <w:rFonts w:cs="Arial"/>
-              </w:rPr>
-            </w:pPr>
-            <w:r>
-              <w:rPr>
-                <w:rFonts w:cs="Arial"/>
-              </w:rPr>
+            </w:pPr>
+            <w:r>
               <w:t>1</w:t>
             </w:r>
           </w:p>
@@ -2039,14 +1690,8 @@
             <w:pPr>
               <w:pStyle w:val="Compact"/>
               <w:jc w:val="right"/>
-              <w:rPr>
-                <w:rFonts w:cs="Arial"/>
-              </w:rPr>
-            </w:pPr>
-            <w:r>
-              <w:rPr>
-                <w:rFonts w:cs="Arial"/>
-              </w:rPr>
+            </w:pPr>
+            <w:r>
               <w:t>0.0032</w:t>
             </w:r>
           </w:p>
@@ -2058,14 +1703,8 @@
           <w:p>
             <w:pPr>
               <w:pStyle w:val="Compact"/>
-              <w:rPr>
-                <w:rFonts w:cs="Arial"/>
-              </w:rPr>
-            </w:pPr>
-            <w:r>
-              <w:rPr>
-                <w:rFonts w:cs="Arial"/>
-              </w:rPr>
+            </w:pPr>
+            <w:r>
               <w:t>mg/L</w:t>
             </w:r>
           </w:p>
@@ -2077,14 +1716,8 @@
           <w:p>
             <w:pPr>
               <w:pStyle w:val="Compact"/>
-              <w:rPr>
-                <w:rFonts w:cs="Arial"/>
-              </w:rPr>
-            </w:pPr>
-            <w:r>
-              <w:rPr>
-                <w:rFonts w:cs="Arial"/>
-              </w:rPr>
+            </w:pPr>
+            <w:r>
               <w:t>ecerto_testdata_JL2_C03.xlsx</w:t>
             </w:r>
           </w:p>
@@ -2099,14 +1732,8 @@
             <w:pPr>
               <w:pStyle w:val="Compact"/>
               <w:jc w:val="right"/>
-              <w:rPr>
-                <w:rFonts w:cs="Arial"/>
-              </w:rPr>
-            </w:pPr>
-            <w:r>
-              <w:rPr>
-                <w:rFonts w:cs="Arial"/>
-              </w:rPr>
+            </w:pPr>
+            <w:r>
               <w:t>40</w:t>
             </w:r>
           </w:p>
@@ -2118,14 +1745,8 @@
           <w:p>
             <w:pPr>
               <w:pStyle w:val="Compact"/>
-              <w:rPr>
-                <w:rFonts w:cs="Arial"/>
-              </w:rPr>
-            </w:pPr>
-            <w:r>
-              <w:rPr>
-                <w:rFonts w:cs="Arial"/>
-              </w:rPr>
+            </w:pPr>
+            <w:r>
               <w:t>L3</w:t>
             </w:r>
           </w:p>
@@ -2137,14 +1758,8 @@
           <w:p>
             <w:pPr>
               <w:pStyle w:val="Compact"/>
-              <w:rPr>
-                <w:rFonts w:cs="Arial"/>
-              </w:rPr>
-            </w:pPr>
-            <w:r>
-              <w:rPr>
-                <w:rFonts w:cs="Arial"/>
-              </w:rPr>
+            </w:pPr>
+            <w:r>
               <w:t>X</w:t>
             </w:r>
           </w:p>
@@ -2156,14 +1771,8 @@
           <w:p>
             <w:pPr>
               <w:pStyle w:val="Compact"/>
-              <w:rPr>
-                <w:rFonts w:cs="Arial"/>
-              </w:rPr>
-            </w:pPr>
-            <w:r>
-              <w:rPr>
-                <w:rFonts w:cs="Arial"/>
-              </w:rPr>
+            </w:pPr>
+            <w:r>
               <w:t>2</w:t>
             </w:r>
           </w:p>
@@ -2176,14 +1785,8 @@
             <w:pPr>
               <w:pStyle w:val="Compact"/>
               <w:jc w:val="right"/>
-              <w:rPr>
-                <w:rFonts w:cs="Arial"/>
-              </w:rPr>
-            </w:pPr>
-            <w:r>
-              <w:rPr>
-                <w:rFonts w:cs="Arial"/>
-              </w:rPr>
+            </w:pPr>
+            <w:r>
               <w:t>0.0062</w:t>
             </w:r>
           </w:p>
@@ -2195,14 +1798,8 @@
           <w:p>
             <w:pPr>
               <w:pStyle w:val="Compact"/>
-              <w:rPr>
-                <w:rFonts w:cs="Arial"/>
-              </w:rPr>
-            </w:pPr>
-            <w:r>
-              <w:rPr>
-                <w:rFonts w:cs="Arial"/>
-              </w:rPr>
+            </w:pPr>
+            <w:r>
               <w:t>mg/L</w:t>
             </w:r>
           </w:p>
@@ -2214,14 +1811,8 @@
           <w:p>
             <w:pPr>
               <w:pStyle w:val="Compact"/>
-              <w:rPr>
-                <w:rFonts w:cs="Arial"/>
-              </w:rPr>
-            </w:pPr>
-            <w:r>
-              <w:rPr>
-                <w:rFonts w:cs="Arial"/>
-              </w:rPr>
+            </w:pPr>
+            <w:r>
               <w:t>ecerto_testdata_JL2_C03.xlsx</w:t>
             </w:r>
           </w:p>
@@ -2236,14 +1827,8 @@
             <w:pPr>
               <w:pStyle w:val="Compact"/>
               <w:jc w:val="right"/>
-              <w:rPr>
-                <w:rFonts w:cs="Arial"/>
-              </w:rPr>
-            </w:pPr>
-            <w:r>
-              <w:rPr>
-                <w:rFonts w:cs="Arial"/>
-              </w:rPr>
+            </w:pPr>
+            <w:r>
               <w:t>43</w:t>
             </w:r>
           </w:p>
@@ -2255,14 +1840,8 @@
           <w:p>
             <w:pPr>
               <w:pStyle w:val="Compact"/>
-              <w:rPr>
-                <w:rFonts w:cs="Arial"/>
-              </w:rPr>
-            </w:pPr>
-            <w:r>
-              <w:rPr>
-                <w:rFonts w:cs="Arial"/>
-              </w:rPr>
+            </w:pPr>
+            <w:r>
               <w:t>L3</w:t>
             </w:r>
           </w:p>
@@ -2274,14 +1853,8 @@
           <w:p>
             <w:pPr>
               <w:pStyle w:val="Compact"/>
-              <w:rPr>
-                <w:rFonts w:cs="Arial"/>
-              </w:rPr>
-            </w:pPr>
-            <w:r>
-              <w:rPr>
-                <w:rFonts w:cs="Arial"/>
-              </w:rPr>
+            </w:pPr>
+            <w:r>
               <w:t>X</w:t>
             </w:r>
           </w:p>
@@ -2293,14 +1866,8 @@
           <w:p>
             <w:pPr>
               <w:pStyle w:val="Compact"/>
-              <w:rPr>
-                <w:rFonts w:cs="Arial"/>
-              </w:rPr>
-            </w:pPr>
-            <w:r>
-              <w:rPr>
-                <w:rFonts w:cs="Arial"/>
-              </w:rPr>
+            </w:pPr>
+            <w:r>
               <w:t>3</w:t>
             </w:r>
           </w:p>
@@ -2313,14 +1880,8 @@
             <w:pPr>
               <w:pStyle w:val="Compact"/>
               <w:jc w:val="right"/>
-              <w:rPr>
-                <w:rFonts w:cs="Arial"/>
-              </w:rPr>
-            </w:pPr>
-            <w:r>
-              <w:rPr>
-                <w:rFonts w:cs="Arial"/>
-              </w:rPr>
+            </w:pPr>
+            <w:r>
               <w:t>0.0040</w:t>
             </w:r>
           </w:p>
@@ -2332,14 +1893,8 @@
           <w:p>
             <w:pPr>
               <w:pStyle w:val="Compact"/>
-              <w:rPr>
-                <w:rFonts w:cs="Arial"/>
-              </w:rPr>
-            </w:pPr>
-            <w:r>
-              <w:rPr>
-                <w:rFonts w:cs="Arial"/>
-              </w:rPr>
+            </w:pPr>
+            <w:r>
               <w:t>mg/L</w:t>
             </w:r>
           </w:p>
@@ -2351,14 +1906,8 @@
           <w:p>
             <w:pPr>
               <w:pStyle w:val="Compact"/>
-              <w:rPr>
-                <w:rFonts w:cs="Arial"/>
-              </w:rPr>
-            </w:pPr>
-            <w:r>
-              <w:rPr>
-                <w:rFonts w:cs="Arial"/>
-              </w:rPr>
+            </w:pPr>
+            <w:r>
               <w:t>ecerto_testdata_JL2_C03.xlsx</w:t>
             </w:r>
           </w:p>
@@ -2373,14 +1922,8 @@
             <w:pPr>
               <w:pStyle w:val="Compact"/>
               <w:jc w:val="right"/>
-              <w:rPr>
-                <w:rFonts w:cs="Arial"/>
-              </w:rPr>
-            </w:pPr>
-            <w:r>
-              <w:rPr>
-                <w:rFonts w:cs="Arial"/>
-              </w:rPr>
+            </w:pPr>
+            <w:r>
               <w:t>46</w:t>
             </w:r>
           </w:p>
@@ -2392,14 +1935,8 @@
           <w:p>
             <w:pPr>
               <w:pStyle w:val="Compact"/>
-              <w:rPr>
-                <w:rFonts w:cs="Arial"/>
-              </w:rPr>
-            </w:pPr>
-            <w:r>
-              <w:rPr>
-                <w:rFonts w:cs="Arial"/>
-              </w:rPr>
+            </w:pPr>
+            <w:r>
               <w:t>L3</w:t>
             </w:r>
           </w:p>
@@ -2411,14 +1948,8 @@
           <w:p>
             <w:pPr>
               <w:pStyle w:val="Compact"/>
-              <w:rPr>
-                <w:rFonts w:cs="Arial"/>
-              </w:rPr>
-            </w:pPr>
-            <w:r>
-              <w:rPr>
-                <w:rFonts w:cs="Arial"/>
-              </w:rPr>
+            </w:pPr>
+            <w:r>
               <w:t>X</w:t>
             </w:r>
           </w:p>
@@ -2430,14 +1961,8 @@
           <w:p>
             <w:pPr>
               <w:pStyle w:val="Compact"/>
-              <w:rPr>
-                <w:rFonts w:cs="Arial"/>
-              </w:rPr>
-            </w:pPr>
-            <w:r>
-              <w:rPr>
-                <w:rFonts w:cs="Arial"/>
-              </w:rPr>
+            </w:pPr>
+            <w:r>
               <w:t>4</w:t>
             </w:r>
           </w:p>
@@ -2450,14 +1975,8 @@
             <w:pPr>
               <w:pStyle w:val="Compact"/>
               <w:jc w:val="right"/>
-              <w:rPr>
-                <w:rFonts w:cs="Arial"/>
-              </w:rPr>
-            </w:pPr>
-            <w:r>
-              <w:rPr>
-                <w:rFonts w:cs="Arial"/>
-              </w:rPr>
+            </w:pPr>
+            <w:r>
               <w:t>0.0065</w:t>
             </w:r>
           </w:p>
@@ -2469,14 +1988,8 @@
           <w:p>
             <w:pPr>
               <w:pStyle w:val="Compact"/>
-              <w:rPr>
-                <w:rFonts w:cs="Arial"/>
-              </w:rPr>
-            </w:pPr>
-            <w:r>
-              <w:rPr>
-                <w:rFonts w:cs="Arial"/>
-              </w:rPr>
+            </w:pPr>
+            <w:r>
               <w:t>mg/L</w:t>
             </w:r>
           </w:p>
@@ -2488,14 +2001,8 @@
           <w:p>
             <w:pPr>
               <w:pStyle w:val="Compact"/>
-              <w:rPr>
-                <w:rFonts w:cs="Arial"/>
-              </w:rPr>
-            </w:pPr>
-            <w:r>
-              <w:rPr>
-                <w:rFonts w:cs="Arial"/>
-              </w:rPr>
+            </w:pPr>
+            <w:r>
               <w:t>ecerto_testdata_JL2_C03.xlsx</w:t>
             </w:r>
           </w:p>
@@ -2510,14 +2017,8 @@
             <w:pPr>
               <w:pStyle w:val="Compact"/>
               <w:jc w:val="right"/>
-              <w:rPr>
-                <w:rFonts w:cs="Arial"/>
-              </w:rPr>
-            </w:pPr>
-            <w:r>
-              <w:rPr>
-                <w:rFonts w:cs="Arial"/>
-              </w:rPr>
+            </w:pPr>
+            <w:r>
               <w:t>49</w:t>
             </w:r>
           </w:p>
@@ -2529,14 +2030,8 @@
           <w:p>
             <w:pPr>
               <w:pStyle w:val="Compact"/>
-              <w:rPr>
-                <w:rFonts w:cs="Arial"/>
-              </w:rPr>
-            </w:pPr>
-            <w:r>
-              <w:rPr>
-                <w:rFonts w:cs="Arial"/>
-              </w:rPr>
+            </w:pPr>
+            <w:r>
               <w:t>L3</w:t>
             </w:r>
           </w:p>
@@ -2548,14 +2043,8 @@
           <w:p>
             <w:pPr>
               <w:pStyle w:val="Compact"/>
-              <w:rPr>
-                <w:rFonts w:cs="Arial"/>
-              </w:rPr>
-            </w:pPr>
-            <w:r>
-              <w:rPr>
-                <w:rFonts w:cs="Arial"/>
-              </w:rPr>
+            </w:pPr>
+            <w:r>
               <w:t>X</w:t>
             </w:r>
           </w:p>
@@ -2567,14 +2056,8 @@
           <w:p>
             <w:pPr>
               <w:pStyle w:val="Compact"/>
-              <w:rPr>
-                <w:rFonts w:cs="Arial"/>
-              </w:rPr>
-            </w:pPr>
-            <w:r>
-              <w:rPr>
-                <w:rFonts w:cs="Arial"/>
-              </w:rPr>
+            </w:pPr>
+            <w:r>
               <w:t>5</w:t>
             </w:r>
           </w:p>
@@ -2587,14 +2070,8 @@
             <w:pPr>
               <w:pStyle w:val="Compact"/>
               <w:jc w:val="right"/>
-              <w:rPr>
-                <w:rFonts w:cs="Arial"/>
-              </w:rPr>
-            </w:pPr>
-            <w:r>
-              <w:rPr>
-                <w:rFonts w:cs="Arial"/>
-              </w:rPr>
+            </w:pPr>
+            <w:r>
               <w:t>0.0052</w:t>
             </w:r>
           </w:p>
@@ -2606,14 +2083,8 @@
           <w:p>
             <w:pPr>
               <w:pStyle w:val="Compact"/>
-              <w:rPr>
-                <w:rFonts w:cs="Arial"/>
-              </w:rPr>
-            </w:pPr>
-            <w:r>
-              <w:rPr>
-                <w:rFonts w:cs="Arial"/>
-              </w:rPr>
+            </w:pPr>
+            <w:r>
               <w:t>mg/L</w:t>
             </w:r>
           </w:p>
@@ -2625,14 +2096,8 @@
           <w:p>
             <w:pPr>
               <w:pStyle w:val="Compact"/>
-              <w:rPr>
-                <w:rFonts w:cs="Arial"/>
-              </w:rPr>
-            </w:pPr>
-            <w:r>
-              <w:rPr>
-                <w:rFonts w:cs="Arial"/>
-              </w:rPr>
+            </w:pPr>
+            <w:r>
               <w:t>ecerto_testdata_JL2_C03.xlsx</w:t>
             </w:r>
           </w:p>
@@ -2647,14 +2112,8 @@
             <w:pPr>
               <w:pStyle w:val="Compact"/>
               <w:jc w:val="right"/>
-              <w:rPr>
-                <w:rFonts w:cs="Arial"/>
-              </w:rPr>
-            </w:pPr>
-            <w:r>
-              <w:rPr>
-                <w:rFonts w:cs="Arial"/>
-              </w:rPr>
+            </w:pPr>
+            <w:r>
               <w:t>52</w:t>
             </w:r>
           </w:p>
@@ -2666,14 +2125,8 @@
           <w:p>
             <w:pPr>
               <w:pStyle w:val="Compact"/>
-              <w:rPr>
-                <w:rFonts w:cs="Arial"/>
-              </w:rPr>
-            </w:pPr>
-            <w:r>
-              <w:rPr>
-                <w:rFonts w:cs="Arial"/>
-              </w:rPr>
+            </w:pPr>
+            <w:r>
               <w:t>L3</w:t>
             </w:r>
           </w:p>
@@ -2685,14 +2138,8 @@
           <w:p>
             <w:pPr>
               <w:pStyle w:val="Compact"/>
-              <w:rPr>
-                <w:rFonts w:cs="Arial"/>
-              </w:rPr>
-            </w:pPr>
-            <w:r>
-              <w:rPr>
-                <w:rFonts w:cs="Arial"/>
-              </w:rPr>
+            </w:pPr>
+            <w:r>
               <w:t>X</w:t>
             </w:r>
           </w:p>
@@ -2704,14 +2151,8 @@
           <w:p>
             <w:pPr>
               <w:pStyle w:val="Compact"/>
-              <w:rPr>
-                <w:rFonts w:cs="Arial"/>
-              </w:rPr>
-            </w:pPr>
-            <w:r>
-              <w:rPr>
-                <w:rFonts w:cs="Arial"/>
-              </w:rPr>
+            </w:pPr>
+            <w:r>
               <w:t>6</w:t>
             </w:r>
           </w:p>
@@ -2724,14 +2165,8 @@
             <w:pPr>
               <w:pStyle w:val="Compact"/>
               <w:jc w:val="right"/>
-              <w:rPr>
-                <w:rFonts w:cs="Arial"/>
-              </w:rPr>
-            </w:pPr>
-            <w:r>
-              <w:rPr>
-                <w:rFonts w:cs="Arial"/>
-              </w:rPr>
+            </w:pPr>
+            <w:r>
               <w:t>0.0043</w:t>
             </w:r>
           </w:p>
@@ -2743,14 +2178,8 @@
           <w:p>
             <w:pPr>
               <w:pStyle w:val="Compact"/>
-              <w:rPr>
-                <w:rFonts w:cs="Arial"/>
-              </w:rPr>
-            </w:pPr>
-            <w:r>
-              <w:rPr>
-                <w:rFonts w:cs="Arial"/>
-              </w:rPr>
+            </w:pPr>
+            <w:r>
               <w:t>mg/L</w:t>
             </w:r>
           </w:p>
@@ -2762,14 +2191,8 @@
           <w:p>
             <w:pPr>
               <w:pStyle w:val="Compact"/>
-              <w:rPr>
-                <w:rFonts w:cs="Arial"/>
-              </w:rPr>
-            </w:pPr>
-            <w:r>
-              <w:rPr>
-                <w:rFonts w:cs="Arial"/>
-              </w:rPr>
+            </w:pPr>
+            <w:r>
               <w:t>ecerto_testdata_JL2_C03.xlsx</w:t>
             </w:r>
           </w:p>
@@ -2784,14 +2207,8 @@
             <w:pPr>
               <w:pStyle w:val="Compact"/>
               <w:jc w:val="right"/>
-              <w:rPr>
-                <w:rFonts w:cs="Arial"/>
-              </w:rPr>
-            </w:pPr>
-            <w:r>
-              <w:rPr>
-                <w:rFonts w:cs="Arial"/>
-              </w:rPr>
+            </w:pPr>
+            <w:r>
               <w:t>55</w:t>
             </w:r>
           </w:p>
@@ -2803,14 +2220,8 @@
           <w:p>
             <w:pPr>
               <w:pStyle w:val="Compact"/>
-              <w:rPr>
-                <w:rFonts w:cs="Arial"/>
-              </w:rPr>
-            </w:pPr>
-            <w:r>
-              <w:rPr>
-                <w:rFonts w:cs="Arial"/>
-              </w:rPr>
+            </w:pPr>
+            <w:r>
               <w:t>L4</w:t>
             </w:r>
           </w:p>
@@ -2822,14 +2233,8 @@
           <w:p>
             <w:pPr>
               <w:pStyle w:val="Compact"/>
-              <w:rPr>
-                <w:rFonts w:cs="Arial"/>
-              </w:rPr>
-            </w:pPr>
-            <w:r>
-              <w:rPr>
-                <w:rFonts w:cs="Arial"/>
-              </w:rPr>
+            </w:pPr>
+            <w:r>
               <w:t>X</w:t>
             </w:r>
           </w:p>
@@ -2841,14 +2246,8 @@
           <w:p>
             <w:pPr>
               <w:pStyle w:val="Compact"/>
-              <w:rPr>
-                <w:rFonts w:cs="Arial"/>
-              </w:rPr>
-            </w:pPr>
-            <w:r>
-              <w:rPr>
-                <w:rFonts w:cs="Arial"/>
-              </w:rPr>
+            </w:pPr>
+            <w:r>
               <w:t>1</w:t>
             </w:r>
           </w:p>
@@ -2861,14 +2260,8 @@
             <w:pPr>
               <w:pStyle w:val="Compact"/>
               <w:jc w:val="right"/>
-              <w:rPr>
-                <w:rFonts w:cs="Arial"/>
-              </w:rPr>
-            </w:pPr>
-            <w:r>
-              <w:rPr>
-                <w:rFonts w:cs="Arial"/>
-              </w:rPr>
+            </w:pPr>
+            <w:r>
               <w:t>0.0029</w:t>
             </w:r>
           </w:p>
@@ -2880,14 +2273,8 @@
           <w:p>
             <w:pPr>
               <w:pStyle w:val="Compact"/>
-              <w:rPr>
-                <w:rFonts w:cs="Arial"/>
-              </w:rPr>
-            </w:pPr>
-            <w:r>
-              <w:rPr>
-                <w:rFonts w:cs="Arial"/>
-              </w:rPr>
+            </w:pPr>
+            <w:r>
               <w:t>mg/L</w:t>
             </w:r>
           </w:p>
@@ -2899,14 +2286,8 @@
           <w:p>
             <w:pPr>
               <w:pStyle w:val="Compact"/>
-              <w:rPr>
-                <w:rFonts w:cs="Arial"/>
-              </w:rPr>
-            </w:pPr>
-            <w:r>
-              <w:rPr>
-                <w:rFonts w:cs="Arial"/>
-              </w:rPr>
+            </w:pPr>
+            <w:r>
               <w:t>ecerto_testdata_JL2_C04.xlsx</w:t>
             </w:r>
           </w:p>
@@ -2921,14 +2302,8 @@
             <w:pPr>
               <w:pStyle w:val="Compact"/>
               <w:jc w:val="right"/>
-              <w:rPr>
-                <w:rFonts w:cs="Arial"/>
-              </w:rPr>
-            </w:pPr>
-            <w:r>
-              <w:rPr>
-                <w:rFonts w:cs="Arial"/>
-              </w:rPr>
+            </w:pPr>
+            <w:r>
               <w:t>58</w:t>
             </w:r>
           </w:p>
@@ -2940,14 +2315,8 @@
           <w:p>
             <w:pPr>
               <w:pStyle w:val="Compact"/>
-              <w:rPr>
-                <w:rFonts w:cs="Arial"/>
-              </w:rPr>
-            </w:pPr>
-            <w:r>
-              <w:rPr>
-                <w:rFonts w:cs="Arial"/>
-              </w:rPr>
+            </w:pPr>
+            <w:r>
               <w:t>L4</w:t>
             </w:r>
           </w:p>
@@ -2959,14 +2328,8 @@
           <w:p>
             <w:pPr>
               <w:pStyle w:val="Compact"/>
-              <w:rPr>
-                <w:rFonts w:cs="Arial"/>
-              </w:rPr>
-            </w:pPr>
-            <w:r>
-              <w:rPr>
-                <w:rFonts w:cs="Arial"/>
-              </w:rPr>
+            </w:pPr>
+            <w:r>
               <w:t>X</w:t>
             </w:r>
           </w:p>
@@ -2978,14 +2341,8 @@
           <w:p>
             <w:pPr>
               <w:pStyle w:val="Compact"/>
-              <w:rPr>
-                <w:rFonts w:cs="Arial"/>
-              </w:rPr>
-            </w:pPr>
-            <w:r>
-              <w:rPr>
-                <w:rFonts w:cs="Arial"/>
-              </w:rPr>
+            </w:pPr>
+            <w:r>
               <w:t>2</w:t>
             </w:r>
           </w:p>
@@ -2998,14 +2355,8 @@
             <w:pPr>
               <w:pStyle w:val="Compact"/>
               <w:jc w:val="right"/>
-              <w:rPr>
-                <w:rFonts w:cs="Arial"/>
-              </w:rPr>
-            </w:pPr>
-            <w:r>
-              <w:rPr>
-                <w:rFonts w:cs="Arial"/>
-              </w:rPr>
+            </w:pPr>
+            <w:r>
               <w:t>0.0050</w:t>
             </w:r>
           </w:p>
@@ -3017,14 +2368,8 @@
           <w:p>
             <w:pPr>
               <w:pStyle w:val="Compact"/>
-              <w:rPr>
-                <w:rFonts w:cs="Arial"/>
-              </w:rPr>
-            </w:pPr>
-            <w:r>
-              <w:rPr>
-                <w:rFonts w:cs="Arial"/>
-              </w:rPr>
+            </w:pPr>
+            <w:r>
               <w:t>mg/L</w:t>
             </w:r>
           </w:p>
@@ -3036,14 +2381,8 @@
           <w:p>
             <w:pPr>
               <w:pStyle w:val="Compact"/>
-              <w:rPr>
-                <w:rFonts w:cs="Arial"/>
-              </w:rPr>
-            </w:pPr>
-            <w:r>
-              <w:rPr>
-                <w:rFonts w:cs="Arial"/>
-              </w:rPr>
+            </w:pPr>
+            <w:r>
               <w:t>ecerto_testdata_JL2_C04.xlsx</w:t>
             </w:r>
           </w:p>
@@ -3058,14 +2397,9 @@
             <w:pPr>
               <w:pStyle w:val="Compact"/>
               <w:jc w:val="right"/>
-              <w:rPr>
-                <w:rFonts w:cs="Arial"/>
-              </w:rPr>
-            </w:pPr>
-            <w:r>
-              <w:rPr>
-                <w:rFonts w:cs="Arial"/>
-              </w:rPr>
+            </w:pPr>
+            <w:r>
+              <w:lastRenderedPageBreak/>
               <w:t>61</w:t>
             </w:r>
           </w:p>
@@ -3077,14 +2411,8 @@
           <w:p>
             <w:pPr>
               <w:pStyle w:val="Compact"/>
-              <w:rPr>
-                <w:rFonts w:cs="Arial"/>
-              </w:rPr>
-            </w:pPr>
-            <w:r>
-              <w:rPr>
-                <w:rFonts w:cs="Arial"/>
-              </w:rPr>
+            </w:pPr>
+            <w:r>
               <w:t>L4</w:t>
             </w:r>
           </w:p>
@@ -3096,14 +2424,8 @@
           <w:p>
             <w:pPr>
               <w:pStyle w:val="Compact"/>
-              <w:rPr>
-                <w:rFonts w:cs="Arial"/>
-              </w:rPr>
-            </w:pPr>
-            <w:r>
-              <w:rPr>
-                <w:rFonts w:cs="Arial"/>
-              </w:rPr>
+            </w:pPr>
+            <w:r>
               <w:t>X</w:t>
             </w:r>
           </w:p>
@@ -3115,14 +2437,8 @@
           <w:p>
             <w:pPr>
               <w:pStyle w:val="Compact"/>
-              <w:rPr>
-                <w:rFonts w:cs="Arial"/>
-              </w:rPr>
-            </w:pPr>
-            <w:r>
-              <w:rPr>
-                <w:rFonts w:cs="Arial"/>
-              </w:rPr>
+            </w:pPr>
+            <w:r>
               <w:t>3</w:t>
             </w:r>
           </w:p>
@@ -3135,14 +2451,8 @@
             <w:pPr>
               <w:pStyle w:val="Compact"/>
               <w:jc w:val="right"/>
-              <w:rPr>
-                <w:rFonts w:cs="Arial"/>
-              </w:rPr>
-            </w:pPr>
-            <w:r>
-              <w:rPr>
-                <w:rFonts w:cs="Arial"/>
-              </w:rPr>
+            </w:pPr>
+            <w:r>
               <w:t>0.0066</w:t>
             </w:r>
           </w:p>
@@ -3154,14 +2464,8 @@
           <w:p>
             <w:pPr>
               <w:pStyle w:val="Compact"/>
-              <w:rPr>
-                <w:rFonts w:cs="Arial"/>
-              </w:rPr>
-            </w:pPr>
-            <w:r>
-              <w:rPr>
-                <w:rFonts w:cs="Arial"/>
-              </w:rPr>
+            </w:pPr>
+            <w:r>
               <w:t>mg/L</w:t>
             </w:r>
           </w:p>
@@ -3173,14 +2477,8 @@
           <w:p>
             <w:pPr>
               <w:pStyle w:val="Compact"/>
-              <w:rPr>
-                <w:rFonts w:cs="Arial"/>
-              </w:rPr>
-            </w:pPr>
-            <w:r>
-              <w:rPr>
-                <w:rFonts w:cs="Arial"/>
-              </w:rPr>
+            </w:pPr>
+            <w:r>
               <w:t>ecerto_testdata_JL2_C04.xlsx</w:t>
             </w:r>
           </w:p>
@@ -3195,14 +2493,8 @@
             <w:pPr>
               <w:pStyle w:val="Compact"/>
               <w:jc w:val="right"/>
-              <w:rPr>
-                <w:rFonts w:cs="Arial"/>
-              </w:rPr>
-            </w:pPr>
-            <w:r>
-              <w:rPr>
-                <w:rFonts w:cs="Arial"/>
-              </w:rPr>
+            </w:pPr>
+            <w:r>
               <w:t>64</w:t>
             </w:r>
           </w:p>
@@ -3214,14 +2506,8 @@
           <w:p>
             <w:pPr>
               <w:pStyle w:val="Compact"/>
-              <w:rPr>
-                <w:rFonts w:cs="Arial"/>
-              </w:rPr>
-            </w:pPr>
-            <w:r>
-              <w:rPr>
-                <w:rFonts w:cs="Arial"/>
-              </w:rPr>
+            </w:pPr>
+            <w:r>
               <w:t>L4</w:t>
             </w:r>
           </w:p>
@@ -3233,14 +2519,8 @@
           <w:p>
             <w:pPr>
               <w:pStyle w:val="Compact"/>
-              <w:rPr>
-                <w:rFonts w:cs="Arial"/>
-              </w:rPr>
-            </w:pPr>
-            <w:r>
-              <w:rPr>
-                <w:rFonts w:cs="Arial"/>
-              </w:rPr>
+            </w:pPr>
+            <w:r>
               <w:t>X</w:t>
             </w:r>
           </w:p>
@@ -3252,14 +2532,8 @@
           <w:p>
             <w:pPr>
               <w:pStyle w:val="Compact"/>
-              <w:rPr>
-                <w:rFonts w:cs="Arial"/>
-              </w:rPr>
-            </w:pPr>
-            <w:r>
-              <w:rPr>
-                <w:rFonts w:cs="Arial"/>
-              </w:rPr>
+            </w:pPr>
+            <w:r>
               <w:t>4</w:t>
             </w:r>
           </w:p>
@@ -3272,14 +2546,8 @@
             <w:pPr>
               <w:pStyle w:val="Compact"/>
               <w:jc w:val="right"/>
-              <w:rPr>
-                <w:rFonts w:cs="Arial"/>
-              </w:rPr>
-            </w:pPr>
-            <w:r>
-              <w:rPr>
-                <w:rFonts w:cs="Arial"/>
-              </w:rPr>
+            </w:pPr>
+            <w:r>
               <w:t>0.0048</w:t>
             </w:r>
           </w:p>
@@ -3291,14 +2559,8 @@
           <w:p>
             <w:pPr>
               <w:pStyle w:val="Compact"/>
-              <w:rPr>
-                <w:rFonts w:cs="Arial"/>
-              </w:rPr>
-            </w:pPr>
-            <w:r>
-              <w:rPr>
-                <w:rFonts w:cs="Arial"/>
-              </w:rPr>
+            </w:pPr>
+            <w:r>
               <w:t>mg/L</w:t>
             </w:r>
           </w:p>
@@ -3310,14 +2572,8 @@
           <w:p>
             <w:pPr>
               <w:pStyle w:val="Compact"/>
-              <w:rPr>
-                <w:rFonts w:cs="Arial"/>
-              </w:rPr>
-            </w:pPr>
-            <w:r>
-              <w:rPr>
-                <w:rFonts w:cs="Arial"/>
-              </w:rPr>
+            </w:pPr>
+            <w:r>
               <w:t>ecerto_testdata_JL2_C04.xlsx</w:t>
             </w:r>
           </w:p>
@@ -3332,14 +2588,8 @@
             <w:pPr>
               <w:pStyle w:val="Compact"/>
               <w:jc w:val="right"/>
-              <w:rPr>
-                <w:rFonts w:cs="Arial"/>
-              </w:rPr>
-            </w:pPr>
-            <w:r>
-              <w:rPr>
-                <w:rFonts w:cs="Arial"/>
-              </w:rPr>
+            </w:pPr>
+            <w:r>
               <w:t>67</w:t>
             </w:r>
           </w:p>
@@ -3351,14 +2601,8 @@
           <w:p>
             <w:pPr>
               <w:pStyle w:val="Compact"/>
-              <w:rPr>
-                <w:rFonts w:cs="Arial"/>
-              </w:rPr>
-            </w:pPr>
-            <w:r>
-              <w:rPr>
-                <w:rFonts w:cs="Arial"/>
-              </w:rPr>
+            </w:pPr>
+            <w:r>
               <w:t>L4</w:t>
             </w:r>
           </w:p>
@@ -3370,14 +2614,8 @@
           <w:p>
             <w:pPr>
               <w:pStyle w:val="Compact"/>
-              <w:rPr>
-                <w:rFonts w:cs="Arial"/>
-              </w:rPr>
-            </w:pPr>
-            <w:r>
-              <w:rPr>
-                <w:rFonts w:cs="Arial"/>
-              </w:rPr>
+            </w:pPr>
+            <w:r>
               <w:t>X</w:t>
             </w:r>
           </w:p>
@@ -3389,14 +2627,8 @@
           <w:p>
             <w:pPr>
               <w:pStyle w:val="Compact"/>
-              <w:rPr>
-                <w:rFonts w:cs="Arial"/>
-              </w:rPr>
-            </w:pPr>
-            <w:r>
-              <w:rPr>
-                <w:rFonts w:cs="Arial"/>
-              </w:rPr>
+            </w:pPr>
+            <w:r>
               <w:t>5</w:t>
             </w:r>
           </w:p>
@@ -3409,14 +2641,8 @@
             <w:pPr>
               <w:pStyle w:val="Compact"/>
               <w:jc w:val="right"/>
-              <w:rPr>
-                <w:rFonts w:cs="Arial"/>
-              </w:rPr>
-            </w:pPr>
-            <w:r>
-              <w:rPr>
-                <w:rFonts w:cs="Arial"/>
-              </w:rPr>
+            </w:pPr>
+            <w:r>
               <w:t>0.0051</w:t>
             </w:r>
           </w:p>
@@ -3428,14 +2654,8 @@
           <w:p>
             <w:pPr>
               <w:pStyle w:val="Compact"/>
-              <w:rPr>
-                <w:rFonts w:cs="Arial"/>
-              </w:rPr>
-            </w:pPr>
-            <w:r>
-              <w:rPr>
-                <w:rFonts w:cs="Arial"/>
-              </w:rPr>
+            </w:pPr>
+            <w:r>
               <w:t>mg/L</w:t>
             </w:r>
           </w:p>
@@ -3447,14 +2667,8 @@
           <w:p>
             <w:pPr>
               <w:pStyle w:val="Compact"/>
-              <w:rPr>
-                <w:rFonts w:cs="Arial"/>
-              </w:rPr>
-            </w:pPr>
-            <w:r>
-              <w:rPr>
-                <w:rFonts w:cs="Arial"/>
-              </w:rPr>
+            </w:pPr>
+            <w:r>
               <w:t>ecerto_testdata_JL2_C04.xlsx</w:t>
             </w:r>
           </w:p>
@@ -3469,14 +2683,8 @@
             <w:pPr>
               <w:pStyle w:val="Compact"/>
               <w:jc w:val="right"/>
-              <w:rPr>
-                <w:rFonts w:cs="Arial"/>
-              </w:rPr>
-            </w:pPr>
-            <w:r>
-              <w:rPr>
-                <w:rFonts w:cs="Arial"/>
-              </w:rPr>
+            </w:pPr>
+            <w:r>
               <w:t>70</w:t>
             </w:r>
           </w:p>
@@ -3488,14 +2696,8 @@
           <w:p>
             <w:pPr>
               <w:pStyle w:val="Compact"/>
-              <w:rPr>
-                <w:rFonts w:cs="Arial"/>
-              </w:rPr>
-            </w:pPr>
-            <w:r>
-              <w:rPr>
-                <w:rFonts w:cs="Arial"/>
-              </w:rPr>
+            </w:pPr>
+            <w:r>
               <w:t>L4</w:t>
             </w:r>
           </w:p>
@@ -3507,14 +2709,8 @@
           <w:p>
             <w:pPr>
               <w:pStyle w:val="Compact"/>
-              <w:rPr>
-                <w:rFonts w:cs="Arial"/>
-              </w:rPr>
-            </w:pPr>
-            <w:r>
-              <w:rPr>
-                <w:rFonts w:cs="Arial"/>
-              </w:rPr>
+            </w:pPr>
+            <w:r>
               <w:t>X</w:t>
             </w:r>
           </w:p>
@@ -3526,14 +2722,8 @@
           <w:p>
             <w:pPr>
               <w:pStyle w:val="Compact"/>
-              <w:rPr>
-                <w:rFonts w:cs="Arial"/>
-              </w:rPr>
-            </w:pPr>
-            <w:r>
-              <w:rPr>
-                <w:rFonts w:cs="Arial"/>
-              </w:rPr>
+            </w:pPr>
+            <w:r>
               <w:t>6</w:t>
             </w:r>
           </w:p>
@@ -3546,14 +2736,8 @@
             <w:pPr>
               <w:pStyle w:val="Compact"/>
               <w:jc w:val="right"/>
-              <w:rPr>
-                <w:rFonts w:cs="Arial"/>
-              </w:rPr>
-            </w:pPr>
-            <w:r>
-              <w:rPr>
-                <w:rFonts w:cs="Arial"/>
-              </w:rPr>
+            </w:pPr>
+            <w:r>
               <w:t>0.0061</w:t>
             </w:r>
           </w:p>
@@ -3565,14 +2749,8 @@
           <w:p>
             <w:pPr>
               <w:pStyle w:val="Compact"/>
-              <w:rPr>
-                <w:rFonts w:cs="Arial"/>
-              </w:rPr>
-            </w:pPr>
-            <w:r>
-              <w:rPr>
-                <w:rFonts w:cs="Arial"/>
-              </w:rPr>
+            </w:pPr>
+            <w:r>
               <w:t>mg/L</w:t>
             </w:r>
           </w:p>
@@ -3584,14 +2762,8 @@
           <w:p>
             <w:pPr>
               <w:pStyle w:val="Compact"/>
-              <w:rPr>
-                <w:rFonts w:cs="Arial"/>
-              </w:rPr>
-            </w:pPr>
-            <w:r>
-              <w:rPr>
-                <w:rFonts w:cs="Arial"/>
-              </w:rPr>
+            </w:pPr>
+            <w:r>
               <w:t>ecerto_testdata_JL2_C04.xlsx</w:t>
             </w:r>
           </w:p>
@@ -3606,14 +2778,8 @@
             <w:pPr>
               <w:pStyle w:val="Compact"/>
               <w:jc w:val="right"/>
-              <w:rPr>
-                <w:rFonts w:cs="Arial"/>
-              </w:rPr>
-            </w:pPr>
-            <w:r>
-              <w:rPr>
-                <w:rFonts w:cs="Arial"/>
-              </w:rPr>
+            </w:pPr>
+            <w:r>
               <w:t>73</w:t>
             </w:r>
           </w:p>
@@ -3625,14 +2791,8 @@
           <w:p>
             <w:pPr>
               <w:pStyle w:val="Compact"/>
-              <w:rPr>
-                <w:rFonts w:cs="Arial"/>
-              </w:rPr>
-            </w:pPr>
-            <w:r>
-              <w:rPr>
-                <w:rFonts w:cs="Arial"/>
-              </w:rPr>
+            </w:pPr>
+            <w:r>
               <w:t>L5</w:t>
             </w:r>
           </w:p>
@@ -3644,14 +2804,8 @@
           <w:p>
             <w:pPr>
               <w:pStyle w:val="Compact"/>
-              <w:rPr>
-                <w:rFonts w:cs="Arial"/>
-              </w:rPr>
-            </w:pPr>
-            <w:r>
-              <w:rPr>
-                <w:rFonts w:cs="Arial"/>
-              </w:rPr>
+            </w:pPr>
+            <w:r>
               <w:t>X</w:t>
             </w:r>
           </w:p>
@@ -3663,14 +2817,8 @@
           <w:p>
             <w:pPr>
               <w:pStyle w:val="Compact"/>
-              <w:rPr>
-                <w:rFonts w:cs="Arial"/>
-              </w:rPr>
-            </w:pPr>
-            <w:r>
-              <w:rPr>
-                <w:rFonts w:cs="Arial"/>
-              </w:rPr>
+            </w:pPr>
+            <w:r>
               <w:t>1</w:t>
             </w:r>
           </w:p>
@@ -3683,14 +2831,8 @@
             <w:pPr>
               <w:pStyle w:val="Compact"/>
               <w:jc w:val="right"/>
-              <w:rPr>
-                <w:rFonts w:cs="Arial"/>
-              </w:rPr>
-            </w:pPr>
-            <w:r>
-              <w:rPr>
-                <w:rFonts w:cs="Arial"/>
-              </w:rPr>
+            </w:pPr>
+            <w:r>
               <w:t>0.0107</w:t>
             </w:r>
           </w:p>
@@ -3702,14 +2844,8 @@
           <w:p>
             <w:pPr>
               <w:pStyle w:val="Compact"/>
-              <w:rPr>
-                <w:rFonts w:cs="Arial"/>
-              </w:rPr>
-            </w:pPr>
-            <w:r>
-              <w:rPr>
-                <w:rFonts w:cs="Arial"/>
-              </w:rPr>
+            </w:pPr>
+            <w:r>
               <w:t>mg/L</w:t>
             </w:r>
           </w:p>
@@ -3721,14 +2857,8 @@
           <w:p>
             <w:pPr>
               <w:pStyle w:val="Compact"/>
-              <w:rPr>
-                <w:rFonts w:cs="Arial"/>
-              </w:rPr>
-            </w:pPr>
-            <w:r>
-              <w:rPr>
-                <w:rFonts w:cs="Arial"/>
-              </w:rPr>
+            </w:pPr>
+            <w:r>
               <w:t>ecerto_testdata_JL2_C05.xlsx</w:t>
             </w:r>
           </w:p>
@@ -3743,14 +2873,8 @@
             <w:pPr>
               <w:pStyle w:val="Compact"/>
               <w:jc w:val="right"/>
-              <w:rPr>
-                <w:rFonts w:cs="Arial"/>
-              </w:rPr>
-            </w:pPr>
-            <w:r>
-              <w:rPr>
-                <w:rFonts w:cs="Arial"/>
-              </w:rPr>
+            </w:pPr>
+            <w:r>
               <w:t>76</w:t>
             </w:r>
           </w:p>
@@ -3762,14 +2886,8 @@
           <w:p>
             <w:pPr>
               <w:pStyle w:val="Compact"/>
-              <w:rPr>
-                <w:rFonts w:cs="Arial"/>
-              </w:rPr>
-            </w:pPr>
-            <w:r>
-              <w:rPr>
-                <w:rFonts w:cs="Arial"/>
-              </w:rPr>
+            </w:pPr>
+            <w:r>
               <w:t>L5</w:t>
             </w:r>
           </w:p>
@@ -3781,14 +2899,8 @@
           <w:p>
             <w:pPr>
               <w:pStyle w:val="Compact"/>
-              <w:rPr>
-                <w:rFonts w:cs="Arial"/>
-              </w:rPr>
-            </w:pPr>
-            <w:r>
-              <w:rPr>
-                <w:rFonts w:cs="Arial"/>
-              </w:rPr>
+            </w:pPr>
+            <w:r>
               <w:t>X</w:t>
             </w:r>
           </w:p>
@@ -3800,14 +2912,8 @@
           <w:p>
             <w:pPr>
               <w:pStyle w:val="Compact"/>
-              <w:rPr>
-                <w:rFonts w:cs="Arial"/>
-              </w:rPr>
-            </w:pPr>
-            <w:r>
-              <w:rPr>
-                <w:rFonts w:cs="Arial"/>
-              </w:rPr>
+            </w:pPr>
+            <w:r>
               <w:t>2</w:t>
             </w:r>
           </w:p>
@@ -3820,14 +2926,8 @@
             <w:pPr>
               <w:pStyle w:val="Compact"/>
               <w:jc w:val="right"/>
-              <w:rPr>
-                <w:rFonts w:cs="Arial"/>
-              </w:rPr>
-            </w:pPr>
-            <w:r>
-              <w:rPr>
-                <w:rFonts w:cs="Arial"/>
-              </w:rPr>
+            </w:pPr>
+            <w:r>
               <w:t>0.0098</w:t>
             </w:r>
           </w:p>
@@ -3839,14 +2939,8 @@
           <w:p>
             <w:pPr>
               <w:pStyle w:val="Compact"/>
-              <w:rPr>
-                <w:rFonts w:cs="Arial"/>
-              </w:rPr>
-            </w:pPr>
-            <w:r>
-              <w:rPr>
-                <w:rFonts w:cs="Arial"/>
-              </w:rPr>
+            </w:pPr>
+            <w:r>
               <w:t>mg/L</w:t>
             </w:r>
           </w:p>
@@ -3858,14 +2952,8 @@
           <w:p>
             <w:pPr>
               <w:pStyle w:val="Compact"/>
-              <w:rPr>
-                <w:rFonts w:cs="Arial"/>
-              </w:rPr>
-            </w:pPr>
-            <w:r>
-              <w:rPr>
-                <w:rFonts w:cs="Arial"/>
-              </w:rPr>
+            </w:pPr>
+            <w:r>
               <w:t>ecerto_testdata_JL2_C05.xlsx</w:t>
             </w:r>
           </w:p>
@@ -3880,15 +2968,8 @@
             <w:pPr>
               <w:pStyle w:val="Compact"/>
               <w:jc w:val="right"/>
-              <w:rPr>
-                <w:rFonts w:cs="Arial"/>
-              </w:rPr>
-            </w:pPr>
-            <w:r>
-              <w:rPr>
-                <w:rFonts w:cs="Arial"/>
-              </w:rPr>
-              <w:lastRenderedPageBreak/>
+            </w:pPr>
+            <w:r>
               <w:t>79</w:t>
             </w:r>
           </w:p>
@@ -3900,14 +2981,8 @@
           <w:p>
             <w:pPr>
               <w:pStyle w:val="Compact"/>
-              <w:rPr>
-                <w:rFonts w:cs="Arial"/>
-              </w:rPr>
-            </w:pPr>
-            <w:r>
-              <w:rPr>
-                <w:rFonts w:cs="Arial"/>
-              </w:rPr>
+            </w:pPr>
+            <w:r>
               <w:t>L5</w:t>
             </w:r>
           </w:p>
@@ -3919,14 +2994,8 @@
           <w:p>
             <w:pPr>
               <w:pStyle w:val="Compact"/>
-              <w:rPr>
-                <w:rFonts w:cs="Arial"/>
-              </w:rPr>
-            </w:pPr>
-            <w:r>
-              <w:rPr>
-                <w:rFonts w:cs="Arial"/>
-              </w:rPr>
+            </w:pPr>
+            <w:r>
               <w:t>X</w:t>
             </w:r>
           </w:p>
@@ -3938,14 +3007,8 @@
           <w:p>
             <w:pPr>
               <w:pStyle w:val="Compact"/>
-              <w:rPr>
-                <w:rFonts w:cs="Arial"/>
-              </w:rPr>
-            </w:pPr>
-            <w:r>
-              <w:rPr>
-                <w:rFonts w:cs="Arial"/>
-              </w:rPr>
+            </w:pPr>
+            <w:r>
               <w:t>3</w:t>
             </w:r>
           </w:p>
@@ -3958,14 +3021,8 @@
             <w:pPr>
               <w:pStyle w:val="Compact"/>
               <w:jc w:val="right"/>
-              <w:rPr>
-                <w:rFonts w:cs="Arial"/>
-              </w:rPr>
-            </w:pPr>
-            <w:r>
-              <w:rPr>
-                <w:rFonts w:cs="Arial"/>
-              </w:rPr>
+            </w:pPr>
+            <w:r>
               <w:t>0.0094</w:t>
             </w:r>
           </w:p>
@@ -3977,14 +3034,8 @@
           <w:p>
             <w:pPr>
               <w:pStyle w:val="Compact"/>
-              <w:rPr>
-                <w:rFonts w:cs="Arial"/>
-              </w:rPr>
-            </w:pPr>
-            <w:r>
-              <w:rPr>
-                <w:rFonts w:cs="Arial"/>
-              </w:rPr>
+            </w:pPr>
+            <w:r>
               <w:t>mg/L</w:t>
             </w:r>
           </w:p>
@@ -3996,14 +3047,8 @@
           <w:p>
             <w:pPr>
               <w:pStyle w:val="Compact"/>
-              <w:rPr>
-                <w:rFonts w:cs="Arial"/>
-              </w:rPr>
-            </w:pPr>
-            <w:r>
-              <w:rPr>
-                <w:rFonts w:cs="Arial"/>
-              </w:rPr>
+            </w:pPr>
+            <w:r>
               <w:t>ecerto_testdata_JL2_C05.xlsx</w:t>
             </w:r>
           </w:p>
@@ -4018,14 +3063,8 @@
             <w:pPr>
               <w:pStyle w:val="Compact"/>
               <w:jc w:val="right"/>
-              <w:rPr>
-                <w:rFonts w:cs="Arial"/>
-              </w:rPr>
-            </w:pPr>
-            <w:r>
-              <w:rPr>
-                <w:rFonts w:cs="Arial"/>
-              </w:rPr>
+            </w:pPr>
+            <w:r>
               <w:t>82</w:t>
             </w:r>
           </w:p>
@@ -4037,14 +3076,8 @@
           <w:p>
             <w:pPr>
               <w:pStyle w:val="Compact"/>
-              <w:rPr>
-                <w:rFonts w:cs="Arial"/>
-              </w:rPr>
-            </w:pPr>
-            <w:r>
-              <w:rPr>
-                <w:rFonts w:cs="Arial"/>
-              </w:rPr>
+            </w:pPr>
+            <w:r>
               <w:t>L5</w:t>
             </w:r>
           </w:p>
@@ -4056,14 +3089,8 @@
           <w:p>
             <w:pPr>
               <w:pStyle w:val="Compact"/>
-              <w:rPr>
-                <w:rFonts w:cs="Arial"/>
-              </w:rPr>
-            </w:pPr>
-            <w:r>
-              <w:rPr>
-                <w:rFonts w:cs="Arial"/>
-              </w:rPr>
+            </w:pPr>
+            <w:r>
               <w:t>X</w:t>
             </w:r>
           </w:p>
@@ -4075,14 +3102,8 @@
           <w:p>
             <w:pPr>
               <w:pStyle w:val="Compact"/>
-              <w:rPr>
-                <w:rFonts w:cs="Arial"/>
-              </w:rPr>
-            </w:pPr>
-            <w:r>
-              <w:rPr>
-                <w:rFonts w:cs="Arial"/>
-              </w:rPr>
+            </w:pPr>
+            <w:r>
               <w:t>4</w:t>
             </w:r>
           </w:p>
@@ -4095,14 +3116,8 @@
             <w:pPr>
               <w:pStyle w:val="Compact"/>
               <w:jc w:val="right"/>
-              <w:rPr>
-                <w:rFonts w:cs="Arial"/>
-              </w:rPr>
-            </w:pPr>
-            <w:r>
-              <w:rPr>
-                <w:rFonts w:cs="Arial"/>
-              </w:rPr>
+            </w:pPr>
+            <w:r>
               <w:t>0.0110</w:t>
             </w:r>
           </w:p>
@@ -4114,14 +3129,8 @@
           <w:p>
             <w:pPr>
               <w:pStyle w:val="Compact"/>
-              <w:rPr>
-                <w:rFonts w:cs="Arial"/>
-              </w:rPr>
-            </w:pPr>
-            <w:r>
-              <w:rPr>
-                <w:rFonts w:cs="Arial"/>
-              </w:rPr>
+            </w:pPr>
+            <w:r>
               <w:t>mg/L</w:t>
             </w:r>
           </w:p>
@@ -4133,14 +3142,8 @@
           <w:p>
             <w:pPr>
               <w:pStyle w:val="Compact"/>
-              <w:rPr>
-                <w:rFonts w:cs="Arial"/>
-              </w:rPr>
-            </w:pPr>
-            <w:r>
-              <w:rPr>
-                <w:rFonts w:cs="Arial"/>
-              </w:rPr>
+            </w:pPr>
+            <w:r>
               <w:t>ecerto_testdata_JL2_C05.xlsx</w:t>
             </w:r>
           </w:p>
@@ -4155,14 +3158,8 @@
             <w:pPr>
               <w:pStyle w:val="Compact"/>
               <w:jc w:val="right"/>
-              <w:rPr>
-                <w:rFonts w:cs="Arial"/>
-              </w:rPr>
-            </w:pPr>
-            <w:r>
-              <w:rPr>
-                <w:rFonts w:cs="Arial"/>
-              </w:rPr>
+            </w:pPr>
+            <w:r>
               <w:t>85</w:t>
             </w:r>
           </w:p>
@@ -4174,14 +3171,8 @@
           <w:p>
             <w:pPr>
               <w:pStyle w:val="Compact"/>
-              <w:rPr>
-                <w:rFonts w:cs="Arial"/>
-              </w:rPr>
-            </w:pPr>
-            <w:r>
-              <w:rPr>
-                <w:rFonts w:cs="Arial"/>
-              </w:rPr>
+            </w:pPr>
+            <w:r>
               <w:t>L5</w:t>
             </w:r>
           </w:p>
@@ -4193,14 +3184,8 @@
           <w:p>
             <w:pPr>
               <w:pStyle w:val="Compact"/>
-              <w:rPr>
-                <w:rFonts w:cs="Arial"/>
-              </w:rPr>
-            </w:pPr>
-            <w:r>
-              <w:rPr>
-                <w:rFonts w:cs="Arial"/>
-              </w:rPr>
+            </w:pPr>
+            <w:r>
               <w:t>X</w:t>
             </w:r>
           </w:p>
@@ -4212,14 +3197,8 @@
           <w:p>
             <w:pPr>
               <w:pStyle w:val="Compact"/>
-              <w:rPr>
-                <w:rFonts w:cs="Arial"/>
-              </w:rPr>
-            </w:pPr>
-            <w:r>
-              <w:rPr>
-                <w:rFonts w:cs="Arial"/>
-              </w:rPr>
+            </w:pPr>
+            <w:r>
               <w:t>5</w:t>
             </w:r>
           </w:p>
@@ -4232,14 +3211,8 @@
             <w:pPr>
               <w:pStyle w:val="Compact"/>
               <w:jc w:val="right"/>
-              <w:rPr>
-                <w:rFonts w:cs="Arial"/>
-              </w:rPr>
-            </w:pPr>
-            <w:r>
-              <w:rPr>
-                <w:rFonts w:cs="Arial"/>
-              </w:rPr>
+            </w:pPr>
+            <w:r>
               <w:t>0.0037</w:t>
             </w:r>
           </w:p>
@@ -4251,14 +3224,8 @@
           <w:p>
             <w:pPr>
               <w:pStyle w:val="Compact"/>
-              <w:rPr>
-                <w:rFonts w:cs="Arial"/>
-              </w:rPr>
-            </w:pPr>
-            <w:r>
-              <w:rPr>
-                <w:rFonts w:cs="Arial"/>
-              </w:rPr>
+            </w:pPr>
+            <w:r>
               <w:t>mg/L</w:t>
             </w:r>
           </w:p>
@@ -4270,14 +3237,8 @@
           <w:p>
             <w:pPr>
               <w:pStyle w:val="Compact"/>
-              <w:rPr>
-                <w:rFonts w:cs="Arial"/>
-              </w:rPr>
-            </w:pPr>
-            <w:r>
-              <w:rPr>
-                <w:rFonts w:cs="Arial"/>
-              </w:rPr>
+            </w:pPr>
+            <w:r>
               <w:t>ecerto_testdata_JL2_C05.xlsx</w:t>
             </w:r>
           </w:p>
@@ -4292,14 +3253,8 @@
             <w:pPr>
               <w:pStyle w:val="Compact"/>
               <w:jc w:val="right"/>
-              <w:rPr>
-                <w:rFonts w:cs="Arial"/>
-              </w:rPr>
-            </w:pPr>
-            <w:r>
-              <w:rPr>
-                <w:rFonts w:cs="Arial"/>
-              </w:rPr>
+            </w:pPr>
+            <w:r>
               <w:t>88</w:t>
             </w:r>
           </w:p>
@@ -4311,14 +3266,8 @@
           <w:p>
             <w:pPr>
               <w:pStyle w:val="Compact"/>
-              <w:rPr>
-                <w:rFonts w:cs="Arial"/>
-              </w:rPr>
-            </w:pPr>
-            <w:r>
-              <w:rPr>
-                <w:rFonts w:cs="Arial"/>
-              </w:rPr>
+            </w:pPr>
+            <w:r>
               <w:t>L5</w:t>
             </w:r>
           </w:p>
@@ -4330,14 +3279,8 @@
           <w:p>
             <w:pPr>
               <w:pStyle w:val="Compact"/>
-              <w:rPr>
-                <w:rFonts w:cs="Arial"/>
-              </w:rPr>
-            </w:pPr>
-            <w:r>
-              <w:rPr>
-                <w:rFonts w:cs="Arial"/>
-              </w:rPr>
+            </w:pPr>
+            <w:r>
               <w:t>X</w:t>
             </w:r>
           </w:p>
@@ -4349,14 +3292,8 @@
           <w:p>
             <w:pPr>
               <w:pStyle w:val="Compact"/>
-              <w:rPr>
-                <w:rFonts w:cs="Arial"/>
-              </w:rPr>
-            </w:pPr>
-            <w:r>
-              <w:rPr>
-                <w:rFonts w:cs="Arial"/>
-              </w:rPr>
+            </w:pPr>
+            <w:r>
               <w:t>6</w:t>
             </w:r>
           </w:p>
@@ -4369,14 +3306,8 @@
             <w:pPr>
               <w:pStyle w:val="Compact"/>
               <w:jc w:val="right"/>
-              <w:rPr>
-                <w:rFonts w:cs="Arial"/>
-              </w:rPr>
-            </w:pPr>
-            <w:r>
-              <w:rPr>
-                <w:rFonts w:cs="Arial"/>
-              </w:rPr>
+            </w:pPr>
+            <w:r>
               <w:t>0.0037</w:t>
             </w:r>
           </w:p>
@@ -4388,14 +3319,8 @@
           <w:p>
             <w:pPr>
               <w:pStyle w:val="Compact"/>
-              <w:rPr>
-                <w:rFonts w:cs="Arial"/>
-              </w:rPr>
-            </w:pPr>
-            <w:r>
-              <w:rPr>
-                <w:rFonts w:cs="Arial"/>
-              </w:rPr>
+            </w:pPr>
+            <w:r>
               <w:t>mg/L</w:t>
             </w:r>
           </w:p>
@@ -4407,14 +3332,8 @@
           <w:p>
             <w:pPr>
               <w:pStyle w:val="Compact"/>
-              <w:rPr>
-                <w:rFonts w:cs="Arial"/>
-              </w:rPr>
-            </w:pPr>
-            <w:r>
-              <w:rPr>
-                <w:rFonts w:cs="Arial"/>
-              </w:rPr>
+            </w:pPr>
+            <w:r>
               <w:t>ecerto_testdata_JL2_C05.xlsx</w:t>
             </w:r>
           </w:p>
@@ -4553,10 +3472,7 @@
         <w:pStyle w:val="Textkrper"/>
       </w:pPr>
       <w:r>
-        <w:t xml:space="preserve">The following Labs (IDs) have been removed by the user upon inspection </w:t>
-      </w:r>
-      <w:r>
-        <w:t>of the oulier statistics:</w:t>
+        <w:t>The following Labs (IDs) have been removed by the user upon inspection of the oulier statistics:</w:t>
       </w:r>
     </w:p>
     <w:p>
@@ -4590,22 +3506,22 @@
           <w:noProof/>
         </w:rPr>
         <w:drawing>
-          <wp:inline distT="0" distB="0" distL="0" distR="0" wp14:anchorId="0530B33F" wp14:editId="38591B7A">
+          <wp:inline distT="0" distB="0" distL="0" distR="0" wp14:anchorId="28378B56" wp14:editId="75E935A2">
             <wp:extent cx="5969000" cy="5969000"/>
             <wp:effectExtent l="0" t="0" r="0" b="0"/>
-            <wp:docPr id="1" name="Picture"/>
+            <wp:docPr id="3" name="Picture"/>
             <wp:cNvGraphicFramePr/>
             <a:graphic xmlns:a="http://schemas.openxmlformats.org/drawingml/2006/main">
               <a:graphicData uri="http://schemas.openxmlformats.org/drawingml/2006/picture">
                 <pic:pic xmlns:pic="http://schemas.openxmlformats.org/drawingml/2006/picture">
                   <pic:nvPicPr>
-                    <pic:cNvPr id="0" name="Picture" descr="report_vorlage_analyt_files/figure-docx/unnamed-chunk-5-1.png"/>
+                    <pic:cNvPr id="0" name="Picture" descr="report_vorlage_analyt_files/figure-docx/unnamed-chunk-6-1.png"/>
                     <pic:cNvPicPr>
                       <a:picLocks noChangeAspect="1" noChangeArrowheads="1"/>
                     </pic:cNvPicPr>
                   </pic:nvPicPr>
                   <pic:blipFill>
-                    <a:blip r:embed="rId7"/>
+                    <a:blip r:embed="rId8"/>
                     <a:stretch>
                       <a:fillRect/>
                     </a:stretch>
@@ -4647,7 +3563,10 @@
         <w:pStyle w:val="FirstParagraph"/>
       </w:pPr>
       <w:r>
-        <w:t>Here we could include the Tab.3 from the App including the certified values. However, this might be better done in the Material Report/Certificate.</w:t>
+        <w:t xml:space="preserve">Here we could include the Tab.3 from the App including the certified values. However, </w:t>
+      </w:r>
+      <w:r>
+        <w:t>this might be better done in the Material Report/Certificate.</w:t>
       </w:r>
     </w:p>
     <w:p>
@@ -4662,10 +3581,7 @@
         <w:t>Note!</w:t>
       </w:r>
       <w:r>
-        <w:t xml:space="preserve"> </w:t>
-      </w:r>
-      <w:r>
-        <w:t>This is a Report template for demonstration purpose. Specific layouts can be generated on demand.</w:t>
+        <w:t xml:space="preserve"> This is a Report template for demonstration purpose. Specific layouts can be generated on demand.</w:t>
       </w:r>
       <w:bookmarkEnd w:id="0"/>
       <w:bookmarkEnd w:id="5"/>
@@ -4836,6 +3752,12 @@
     <w:abstractNumId w:val="0"/>
   </w:num>
   <w:num w:numId="3">
+    <w:abstractNumId w:val="0"/>
+  </w:num>
+  <w:num w:numId="4">
+    <w:abstractNumId w:val="0"/>
+  </w:num>
+  <w:num w:numId="5">
     <w:abstractNumId w:val="0"/>
   </w:num>
 </w:numbering>
@@ -5233,7 +4155,7 @@
     <w:uiPriority w:val="9"/>
     <w:unhideWhenUsed/>
     <w:qFormat/>
-    <w:rsid w:val="00942F2C"/>
+    <w:rsid w:val="001036D1"/>
     <w:pPr>
       <w:keepNext/>
       <w:keepLines/>
@@ -5241,8 +4163,7 @@
       <w:outlineLvl w:val="1"/>
     </w:pPr>
     <w:rPr>
-      <w:rFonts w:eastAsiaTheme="majorEastAsia" w:cstheme="majorBidi"/>
-      <w:b/>
+      <w:rFonts w:ascii="BAM Klavika Medium" w:eastAsiaTheme="majorEastAsia" w:hAnsi="BAM Klavika Medium" w:cstheme="majorBidi"/>
       <w:bCs/>
       <w:color w:val="4F81BD" w:themeColor="accent1"/>
       <w:sz w:val="28"/>
@@ -5256,7 +4177,7 @@
     <w:uiPriority w:val="9"/>
     <w:unhideWhenUsed/>
     <w:qFormat/>
-    <w:rsid w:val="00942F2C"/>
+    <w:rsid w:val="001036D1"/>
     <w:pPr>
       <w:keepNext/>
       <w:keepLines/>
@@ -5264,8 +4185,7 @@
       <w:outlineLvl w:val="2"/>
     </w:pPr>
     <w:rPr>
-      <w:rFonts w:eastAsiaTheme="majorEastAsia" w:cstheme="majorBidi"/>
-      <w:b/>
+      <w:rFonts w:ascii="BAM Klavika Medium" w:eastAsiaTheme="majorEastAsia" w:hAnsi="BAM Klavika Medium" w:cstheme="majorBidi"/>
       <w:bCs/>
       <w:color w:val="4F81BD" w:themeColor="accent1"/>
       <w:sz w:val="24"/>

</xml_diff>